<commit_message>
Update ACTA CONSTITUCION SICSA.docx
</commit_message>
<xml_diff>
--- a/SICSA/ACTA CONSTITUCIÓN DEL PROYECTO/ACTA CONSTITUCION SICSA.docx
+++ b/SICSA/ACTA CONSTITUCIÓN DEL PROYECTO/ACTA CONSTITUCION SICSA.docx
@@ -2637,7 +2637,236 @@
           <w:sz w:val="24"/>
           <w:szCs w:val="24"/>
         </w:rPr>
-        <w:t>Distribuc</w:t>
+        <w:t>Seguimiento a Auditorias</w:t>
+      </w:r>
+      <w:r>
+        <w:rPr>
+          <w:rFonts w:ascii="Arial" w:hAnsi="Arial" w:cs="Arial"/>
+          <w:iCs/>
+          <w:sz w:val="24"/>
+          <w:szCs w:val="24"/>
+          <w:lang w:val="es-MX"/>
+        </w:rPr>
+        <w:t xml:space="preserve">”, proceso en el cual </w:t>
+      </w:r>
+      <w:r>
+        <w:rPr>
+          <w:rFonts w:ascii="Arial" w:hAnsi="Arial" w:cs="Arial"/>
+          <w:sz w:val="24"/>
+          <w:szCs w:val="24"/>
+        </w:rPr>
+        <w:t xml:space="preserve">hoy en día se requiere tener mayor eficiencia en el manejo de la </w:t>
+      </w:r>
+      <w:r>
+        <w:rPr>
+          <w:rFonts w:ascii="Arial" w:hAnsi="Arial" w:cs="Arial"/>
+          <w:sz w:val="24"/>
+          <w:szCs w:val="24"/>
+        </w:rPr>
+        <w:t>información.</w:t>
+      </w:r>
+    </w:p>
+    <w:p>
+      <w:pPr>
+        <w:spacing w:after="0"/>
+        <w:jc w:val="both"/>
+        <w:rPr>
+          <w:rFonts w:ascii="Arial" w:hAnsi="Arial" w:cs="Arial"/>
+        </w:rPr>
+      </w:pPr>
+    </w:p>
+    <w:p>
+      <w:pPr>
+        <w:pStyle w:val="Ttulo2"/>
+        <w:spacing w:before="0" w:after="0"/>
+        <w:rPr>
+          <w:rFonts w:ascii="Arial" w:hAnsi="Arial" w:cs="Arial"/>
+          <w:sz w:val="28"/>
+        </w:rPr>
+      </w:pPr>
+    </w:p>
+    <w:p>
+      <w:pPr>
+        <w:pStyle w:val="Ttulo2"/>
+        <w:spacing w:before="0" w:after="0"/>
+        <w:rPr>
+          <w:rFonts w:ascii="Arial" w:hAnsi="Arial" w:cs="Arial"/>
+          <w:sz w:val="28"/>
+        </w:rPr>
+      </w:pPr>
+    </w:p>
+    <w:p>
+      <w:pPr>
+        <w:rPr>
+          <w:lang w:val="es-ES_tradnl" w:eastAsia="ar-SA"/>
+        </w:rPr>
+      </w:pPr>
+    </w:p>
+    <w:p>
+      <w:pPr>
+        <w:rPr>
+          <w:lang w:val="es-ES_tradnl" w:eastAsia="ar-SA"/>
+        </w:rPr>
+      </w:pPr>
+    </w:p>
+    <w:p>
+      <w:pPr>
+        <w:rPr>
+          <w:lang w:val="es-ES_tradnl" w:eastAsia="ar-SA"/>
+        </w:rPr>
+      </w:pPr>
+    </w:p>
+    <w:p>
+      <w:pPr>
+        <w:rPr>
+          <w:lang w:val="es-ES_tradnl" w:eastAsia="ar-SA"/>
+        </w:rPr>
+      </w:pPr>
+    </w:p>
+    <w:p>
+      <w:pPr>
+        <w:rPr>
+          <w:lang w:val="es-ES_tradnl" w:eastAsia="ar-SA"/>
+        </w:rPr>
+      </w:pPr>
+    </w:p>
+    <w:p>
+      <w:pPr>
+        <w:rPr>
+          <w:lang w:val="es-ES_tradnl" w:eastAsia="ar-SA"/>
+        </w:rPr>
+      </w:pPr>
+    </w:p>
+    <w:p>
+      <w:pPr>
+        <w:rPr>
+          <w:lang w:val="es-ES_tradnl" w:eastAsia="ar-SA"/>
+        </w:rPr>
+      </w:pPr>
+    </w:p>
+    <w:p>
+      <w:pPr>
+        <w:rPr>
+          <w:lang w:val="es-ES_tradnl" w:eastAsia="ar-SA"/>
+        </w:rPr>
+      </w:pPr>
+    </w:p>
+    <w:p>
+      <w:pPr>
+        <w:rPr>
+          <w:lang w:val="es-ES_tradnl" w:eastAsia="ar-SA"/>
+        </w:rPr>
+      </w:pPr>
+    </w:p>
+    <w:p>
+      <w:pPr>
+        <w:rPr>
+          <w:lang w:val="es-ES_tradnl" w:eastAsia="ar-SA"/>
+        </w:rPr>
+      </w:pPr>
+    </w:p>
+    <w:p>
+      <w:pPr>
+        <w:rPr>
+          <w:lang w:val="es-ES_tradnl" w:eastAsia="ar-SA"/>
+        </w:rPr>
+      </w:pPr>
+    </w:p>
+    <w:p>
+      <w:pPr>
+        <w:rPr>
+          <w:lang w:val="es-ES_tradnl" w:eastAsia="ar-SA"/>
+        </w:rPr>
+      </w:pPr>
+    </w:p>
+    <w:p>
+      <w:pPr>
+        <w:rPr>
+          <w:lang w:val="es-ES_tradnl" w:eastAsia="ar-SA"/>
+        </w:rPr>
+      </w:pPr>
+    </w:p>
+    <w:p>
+      <w:pPr>
+        <w:pStyle w:val="Ttulo2"/>
+        <w:spacing w:before="0" w:after="0"/>
+        <w:rPr>
+          <w:rFonts w:ascii="Arial" w:hAnsi="Arial" w:cs="Arial"/>
+          <w:sz w:val="28"/>
+        </w:rPr>
+      </w:pPr>
+      <w:r>
+        <w:rPr>
+          <w:rFonts w:ascii="Arial" w:hAnsi="Arial" w:cs="Arial"/>
+          <w:sz w:val="28"/>
+        </w:rPr>
+        <w:lastRenderedPageBreak/>
+        <w:t>3</w:t>
+      </w:r>
+      <w:r>
+        <w:rPr>
+          <w:rFonts w:ascii="Arial" w:hAnsi="Arial" w:cs="Arial"/>
+          <w:sz w:val="28"/>
+        </w:rPr>
+        <w:t>.0 Propósito y Justificación del Proyecto</w:t>
+      </w:r>
+    </w:p>
+    <w:p>
+      <w:pPr>
+        <w:spacing w:after="0"/>
+        <w:jc w:val="both"/>
+        <w:rPr>
+          <w:rFonts w:ascii="Arial" w:hAnsi="Arial" w:cs="Arial"/>
+        </w:rPr>
+      </w:pPr>
+    </w:p>
+    <w:p>
+      <w:pPr>
+        <w:spacing w:after="0" w:line="360" w:lineRule="auto"/>
+        <w:jc w:val="both"/>
+        <w:rPr>
+          <w:rFonts w:ascii="Arial" w:hAnsi="Arial" w:cs="Arial"/>
+          <w:sz w:val="24"/>
+          <w:szCs w:val="24"/>
+        </w:rPr>
+      </w:pPr>
+    </w:p>
+    <w:p>
+      <w:pPr>
+        <w:spacing w:after="0" w:line="360" w:lineRule="auto"/>
+        <w:jc w:val="both"/>
+        <w:rPr>
+          <w:rFonts w:ascii="Arial" w:hAnsi="Arial" w:cs="Arial"/>
+          <w:sz w:val="24"/>
+          <w:szCs w:val="24"/>
+        </w:rPr>
+      </w:pPr>
+    </w:p>
+    <w:p>
+      <w:pPr>
+        <w:spacing w:after="0" w:line="360" w:lineRule="auto"/>
+        <w:jc w:val="both"/>
+        <w:rPr>
+          <w:rFonts w:ascii="Arial" w:hAnsi="Arial" w:cs="Arial"/>
+          <w:sz w:val="24"/>
+          <w:szCs w:val="24"/>
+        </w:rPr>
+      </w:pPr>
+      <w:r>
+        <w:rPr>
+          <w:rFonts w:ascii="Arial" w:hAnsi="Arial" w:cs="Arial"/>
+          <w:sz w:val="24"/>
+          <w:szCs w:val="24"/>
+        </w:rPr>
+        <w:t>L</w:t>
+      </w:r>
+      <w:r>
+        <w:rPr>
+          <w:rFonts w:ascii="Arial" w:hAnsi="Arial" w:cs="Arial"/>
+          <w:sz w:val="24"/>
+          <w:szCs w:val="24"/>
+        </w:rPr>
+        <w:t xml:space="preserve">a </w:t>
       </w:r>
       <w:r>
         <w:rPr>
@@ -2648,367 +2877,7 @@
           <w:sz w:val="24"/>
           <w:szCs w:val="24"/>
         </w:rPr>
-        <w:t>ión de Participaciones Municipales</w:t>
-      </w:r>
-      <w:r>
-        <w:rPr>
-          <w:rFonts w:ascii="Arial" w:hAnsi="Arial" w:cs="Arial"/>
-          <w:iCs/>
-          <w:sz w:val="24"/>
-          <w:szCs w:val="24"/>
-          <w:lang w:val="es-MX"/>
-        </w:rPr>
-        <w:t xml:space="preserve">”, proceso en el cual </w:t>
-      </w:r>
-      <w:r>
-        <w:rPr>
-          <w:rFonts w:ascii="Arial" w:hAnsi="Arial" w:cs="Arial"/>
-          <w:sz w:val="24"/>
-          <w:szCs w:val="24"/>
-        </w:rPr>
-        <w:t xml:space="preserve">hoy en día se requiere tener mayor eficiencia en el manejo de la </w:t>
-      </w:r>
-      <w:r>
-        <w:rPr>
-          <w:rFonts w:ascii="Arial" w:hAnsi="Arial" w:cs="Arial"/>
-          <w:sz w:val="24"/>
-          <w:szCs w:val="24"/>
-        </w:rPr>
-        <w:t xml:space="preserve">información, así como del correcto cálculo de las mismas, con el objeto de entregar a los municipios en tiempo y conforme a la norma los recursos que emanan de dicho proceso, el cual se </w:t>
-      </w:r>
-      <w:r>
-        <w:rPr>
-          <w:rFonts w:ascii="Arial" w:hAnsi="Arial" w:cs="Arial"/>
-          <w:sz w:val="24"/>
-          <w:szCs w:val="24"/>
-        </w:rPr>
-        <w:t>desarrolla</w:t>
-      </w:r>
-      <w:r>
-        <w:rPr>
-          <w:rFonts w:ascii="Arial" w:hAnsi="Arial" w:cs="Arial"/>
-          <w:sz w:val="24"/>
-          <w:szCs w:val="24"/>
-        </w:rPr>
-        <w:t xml:space="preserve"> con la participación de </w:t>
-      </w:r>
-      <w:r>
-        <w:rPr>
-          <w:rFonts w:ascii="Arial" w:hAnsi="Arial" w:cs="Arial"/>
-          <w:sz w:val="24"/>
-          <w:szCs w:val="24"/>
-        </w:rPr>
-        <w:t>dife</w:t>
-      </w:r>
-      <w:r>
-        <w:rPr>
-          <w:rFonts w:ascii="Arial" w:hAnsi="Arial" w:cs="Arial"/>
-          <w:sz w:val="24"/>
-          <w:szCs w:val="24"/>
-        </w:rPr>
-        <w:t>rentes áreas de esta secretaria</w:t>
-      </w:r>
-      <w:r>
-        <w:rPr>
-          <w:rFonts w:ascii="Arial" w:hAnsi="Arial" w:cs="Arial"/>
-          <w:sz w:val="24"/>
-          <w:szCs w:val="24"/>
-        </w:rPr>
-        <w:t xml:space="preserve">; hoy este proceso en mención toma relevancia y se convierte en un  </w:t>
-      </w:r>
-      <w:r>
-        <w:rPr>
-          <w:rFonts w:ascii="Arial" w:hAnsi="Arial" w:cs="Arial"/>
-          <w:sz w:val="24"/>
-          <w:szCs w:val="24"/>
-        </w:rPr>
-        <w:t>objetivo</w:t>
-      </w:r>
-      <w:r>
-        <w:rPr>
-          <w:rFonts w:ascii="Arial" w:hAnsi="Arial" w:cs="Arial"/>
-          <w:sz w:val="24"/>
-          <w:szCs w:val="24"/>
-        </w:rPr>
-        <w:t xml:space="preserve"> para </w:t>
-      </w:r>
-      <w:r>
-        <w:rPr>
-          <w:rFonts w:ascii="Arial" w:hAnsi="Arial" w:cs="Arial"/>
-          <w:sz w:val="24"/>
-          <w:szCs w:val="24"/>
-        </w:rPr>
-        <w:t>m</w:t>
-      </w:r>
-      <w:r>
-        <w:rPr>
-          <w:rFonts w:ascii="Arial" w:hAnsi="Arial" w:cs="Arial"/>
-          <w:sz w:val="24"/>
-          <w:szCs w:val="24"/>
-        </w:rPr>
-        <w:t xml:space="preserve">ejorar </w:t>
-      </w:r>
-      <w:r>
-        <w:rPr>
-          <w:rFonts w:ascii="Arial" w:hAnsi="Arial" w:cs="Arial"/>
-          <w:sz w:val="24"/>
-          <w:szCs w:val="24"/>
-        </w:rPr>
-        <w:t xml:space="preserve">e </w:t>
-      </w:r>
-      <w:r>
-        <w:rPr>
-          <w:rFonts w:ascii="Arial" w:hAnsi="Arial" w:cs="Arial"/>
-          <w:sz w:val="24"/>
-          <w:szCs w:val="24"/>
-        </w:rPr>
-        <w:t>impulsar</w:t>
-      </w:r>
-      <w:r>
-        <w:rPr>
-          <w:rFonts w:ascii="Arial" w:hAnsi="Arial" w:cs="Arial"/>
-          <w:sz w:val="24"/>
-          <w:szCs w:val="24"/>
-        </w:rPr>
-        <w:t xml:space="preserve"> nuevas estrategias para </w:t>
-      </w:r>
-      <w:r>
-        <w:rPr>
-          <w:rFonts w:ascii="Arial" w:hAnsi="Arial" w:cs="Arial"/>
-          <w:sz w:val="24"/>
-          <w:szCs w:val="24"/>
-        </w:rPr>
-        <w:t xml:space="preserve">tener ventajas competitivas </w:t>
-      </w:r>
-      <w:r>
-        <w:rPr>
-          <w:rFonts w:ascii="Arial" w:hAnsi="Arial" w:cs="Arial"/>
-          <w:sz w:val="24"/>
-          <w:szCs w:val="24"/>
-        </w:rPr>
-        <w:t xml:space="preserve">al momento </w:t>
-      </w:r>
-      <w:r>
-        <w:rPr>
-          <w:rFonts w:ascii="Arial" w:hAnsi="Arial" w:cs="Arial"/>
-          <w:sz w:val="24"/>
-          <w:szCs w:val="24"/>
-        </w:rPr>
-        <w:t>de generar informa</w:t>
-      </w:r>
-      <w:r>
-        <w:rPr>
-          <w:rFonts w:ascii="Arial" w:hAnsi="Arial" w:cs="Arial"/>
-          <w:sz w:val="24"/>
-          <w:szCs w:val="24"/>
-        </w:rPr>
-        <w:t xml:space="preserve">ción </w:t>
-      </w:r>
-      <w:r>
-        <w:rPr>
-          <w:rFonts w:ascii="Arial" w:hAnsi="Arial" w:cs="Arial"/>
-          <w:sz w:val="24"/>
-          <w:szCs w:val="24"/>
-        </w:rPr>
-        <w:t xml:space="preserve">con el fin de lograr </w:t>
-      </w:r>
-      <w:r>
-        <w:rPr>
-          <w:rFonts w:ascii="Arial" w:hAnsi="Arial" w:cs="Arial"/>
-          <w:sz w:val="24"/>
-          <w:szCs w:val="24"/>
-        </w:rPr>
-        <w:t>valor gubernamental</w:t>
-      </w:r>
-      <w:r>
-        <w:rPr>
-          <w:rFonts w:ascii="Arial" w:hAnsi="Arial" w:cs="Arial"/>
-          <w:sz w:val="24"/>
-          <w:szCs w:val="24"/>
-        </w:rPr>
-        <w:t>.</w:t>
-      </w:r>
-    </w:p>
-    <w:p>
-      <w:pPr>
-        <w:spacing w:after="0"/>
-        <w:jc w:val="both"/>
-        <w:rPr>
-          <w:rFonts w:ascii="Arial" w:hAnsi="Arial" w:cs="Arial"/>
-        </w:rPr>
-      </w:pPr>
-    </w:p>
-    <w:p>
-      <w:pPr>
-        <w:pStyle w:val="Ttulo2"/>
-        <w:spacing w:before="0" w:after="0"/>
-        <w:rPr>
-          <w:rFonts w:ascii="Arial" w:hAnsi="Arial" w:cs="Arial"/>
-          <w:sz w:val="28"/>
-        </w:rPr>
-      </w:pPr>
-    </w:p>
-    <w:p>
-      <w:pPr>
-        <w:pStyle w:val="Ttulo2"/>
-        <w:spacing w:before="0" w:after="0"/>
-        <w:rPr>
-          <w:rFonts w:ascii="Arial" w:hAnsi="Arial" w:cs="Arial"/>
-          <w:sz w:val="28"/>
-        </w:rPr>
-      </w:pPr>
-    </w:p>
-    <w:p>
-      <w:pPr>
-        <w:rPr>
-          <w:lang w:val="es-ES_tradnl" w:eastAsia="ar-SA"/>
-        </w:rPr>
-      </w:pPr>
-    </w:p>
-    <w:p>
-      <w:pPr>
-        <w:rPr>
-          <w:lang w:val="es-ES_tradnl" w:eastAsia="ar-SA"/>
-        </w:rPr>
-      </w:pPr>
-    </w:p>
-    <w:p>
-      <w:pPr>
-        <w:rPr>
-          <w:lang w:val="es-ES_tradnl" w:eastAsia="ar-SA"/>
-        </w:rPr>
-      </w:pPr>
-    </w:p>
-    <w:p>
-      <w:pPr>
-        <w:rPr>
-          <w:lang w:val="es-ES_tradnl" w:eastAsia="ar-SA"/>
-        </w:rPr>
-      </w:pPr>
-    </w:p>
-    <w:p>
-      <w:pPr>
-        <w:rPr>
-          <w:lang w:val="es-ES_tradnl" w:eastAsia="ar-SA"/>
-        </w:rPr>
-      </w:pPr>
-    </w:p>
-    <w:p>
-      <w:pPr>
-        <w:rPr>
-          <w:lang w:val="es-ES_tradnl" w:eastAsia="ar-SA"/>
-        </w:rPr>
-      </w:pPr>
-    </w:p>
-    <w:p>
-      <w:pPr>
-        <w:rPr>
-          <w:lang w:val="es-ES_tradnl" w:eastAsia="ar-SA"/>
-        </w:rPr>
-      </w:pPr>
-    </w:p>
-    <w:p>
-      <w:pPr>
-        <w:rPr>
-          <w:lang w:val="es-ES_tradnl" w:eastAsia="ar-SA"/>
-        </w:rPr>
-      </w:pPr>
-    </w:p>
-    <w:p>
-      <w:pPr>
-        <w:rPr>
-          <w:lang w:val="es-ES_tradnl" w:eastAsia="ar-SA"/>
-        </w:rPr>
-      </w:pPr>
-    </w:p>
-    <w:p>
-      <w:pPr>
-        <w:rPr>
-          <w:lang w:val="es-ES_tradnl" w:eastAsia="ar-SA"/>
-        </w:rPr>
-      </w:pPr>
-    </w:p>
-    <w:p>
-      <w:pPr>
-        <w:pStyle w:val="Ttulo2"/>
-        <w:spacing w:before="0" w:after="0"/>
-        <w:rPr>
-          <w:rFonts w:ascii="Arial" w:hAnsi="Arial" w:cs="Arial"/>
-          <w:sz w:val="28"/>
-        </w:rPr>
-      </w:pPr>
-      <w:r>
-        <w:rPr>
-          <w:rFonts w:ascii="Arial" w:hAnsi="Arial" w:cs="Arial"/>
-          <w:sz w:val="28"/>
-        </w:rPr>
-        <w:t>3</w:t>
-      </w:r>
-      <w:r>
-        <w:rPr>
-          <w:rFonts w:ascii="Arial" w:hAnsi="Arial" w:cs="Arial"/>
-          <w:sz w:val="28"/>
-        </w:rPr>
-        <w:t>.0 Propósito y Justificación del Proyecto</w:t>
-      </w:r>
-    </w:p>
-    <w:p>
-      <w:pPr>
-        <w:spacing w:after="0"/>
-        <w:jc w:val="both"/>
-        <w:rPr>
-          <w:rFonts w:ascii="Arial" w:hAnsi="Arial" w:cs="Arial"/>
-        </w:rPr>
-      </w:pPr>
-    </w:p>
-    <w:p>
-      <w:pPr>
-        <w:spacing w:after="0" w:line="360" w:lineRule="auto"/>
-        <w:jc w:val="both"/>
-        <w:rPr>
-          <w:rFonts w:ascii="Arial" w:hAnsi="Arial" w:cs="Arial"/>
-          <w:sz w:val="24"/>
-          <w:szCs w:val="24"/>
-        </w:rPr>
-      </w:pPr>
-    </w:p>
-    <w:p>
-      <w:pPr>
-        <w:spacing w:after="0" w:line="360" w:lineRule="auto"/>
-        <w:jc w:val="both"/>
-        <w:rPr>
-          <w:rFonts w:ascii="Arial" w:hAnsi="Arial" w:cs="Arial"/>
-          <w:sz w:val="24"/>
-          <w:szCs w:val="24"/>
-        </w:rPr>
-      </w:pPr>
-    </w:p>
-    <w:p>
-      <w:pPr>
-        <w:spacing w:after="0" w:line="360" w:lineRule="auto"/>
-        <w:jc w:val="both"/>
-        <w:rPr>
-          <w:rFonts w:ascii="Arial" w:hAnsi="Arial" w:cs="Arial"/>
-          <w:sz w:val="24"/>
-          <w:szCs w:val="24"/>
-          <w:lang w:val="es-ES_tradnl" w:eastAsia="ar-SA"/>
-        </w:rPr>
-      </w:pPr>
-      <w:r>
-        <w:rPr>
-          <w:rFonts w:ascii="Arial" w:hAnsi="Arial" w:cs="Arial"/>
-          <w:sz w:val="24"/>
-          <w:szCs w:val="24"/>
-        </w:rPr>
-        <w:t>L</w:t>
-      </w:r>
-      <w:r>
-        <w:rPr>
-          <w:rFonts w:ascii="Arial" w:hAnsi="Arial" w:cs="Arial"/>
-          <w:sz w:val="24"/>
-          <w:szCs w:val="24"/>
-        </w:rPr>
-        <w:t xml:space="preserve">a </w:t>
+        <w:t>Coordinación de Gestión de Información de</w:t>
       </w:r>
       <w:r>
         <w:rPr>
@@ -3019,7 +2888,7 @@
           <w:sz w:val="24"/>
           <w:szCs w:val="24"/>
         </w:rPr>
-        <w:t>Coordinación de Gestión de Información de</w:t>
+        <w:t xml:space="preserve"> la </w:t>
       </w:r>
       <w:r>
         <w:rPr>
@@ -3030,7 +2899,7 @@
           <w:sz w:val="24"/>
           <w:szCs w:val="24"/>
         </w:rPr>
-        <w:t xml:space="preserve"> la </w:t>
+        <w:t>S</w:t>
       </w:r>
       <w:r>
         <w:rPr>
@@ -3041,7 +2910,7 @@
           <w:sz w:val="24"/>
           <w:szCs w:val="24"/>
         </w:rPr>
-        <w:t>S</w:t>
+        <w:t xml:space="preserve">ecretaria de </w:t>
       </w:r>
       <w:r>
         <w:rPr>
@@ -3052,7 +2921,7 @@
           <w:sz w:val="24"/>
           <w:szCs w:val="24"/>
         </w:rPr>
-        <w:t xml:space="preserve">ecretaria de </w:t>
+        <w:t>F</w:t>
       </w:r>
       <w:r>
         <w:rPr>
@@ -3063,7 +2932,7 @@
           <w:sz w:val="24"/>
           <w:szCs w:val="24"/>
         </w:rPr>
-        <w:t>F</w:t>
+        <w:t xml:space="preserve">inanzas </w:t>
       </w:r>
       <w:r>
         <w:rPr>
@@ -3074,7 +2943,7 @@
           <w:sz w:val="24"/>
           <w:szCs w:val="24"/>
         </w:rPr>
-        <w:t xml:space="preserve">inanzas </w:t>
+        <w:t>y</w:t>
       </w:r>
       <w:r>
         <w:rPr>
@@ -3085,7 +2954,7 @@
           <w:sz w:val="24"/>
           <w:szCs w:val="24"/>
         </w:rPr>
-        <w:t>y</w:t>
+        <w:t xml:space="preserve"> Tesorería </w:t>
       </w:r>
       <w:r>
         <w:rPr>
@@ -3096,7 +2965,7 @@
           <w:sz w:val="24"/>
           <w:szCs w:val="24"/>
         </w:rPr>
-        <w:t xml:space="preserve"> Tesorería </w:t>
+        <w:t>G</w:t>
       </w:r>
       <w:r>
         <w:rPr>
@@ -3107,7 +2976,7 @@
           <w:sz w:val="24"/>
           <w:szCs w:val="24"/>
         </w:rPr>
-        <w:t>G</w:t>
+        <w:t xml:space="preserve">eneral del </w:t>
       </w:r>
       <w:r>
         <w:rPr>
@@ -3118,7 +2987,7 @@
           <w:sz w:val="24"/>
           <w:szCs w:val="24"/>
         </w:rPr>
-        <w:t xml:space="preserve">eneral del </w:t>
+        <w:t>E</w:t>
       </w:r>
       <w:r>
         <w:rPr>
@@ -3129,407 +2998,721 @@
           <w:sz w:val="24"/>
           <w:szCs w:val="24"/>
         </w:rPr>
-        <w:t>E</w:t>
-      </w:r>
-      <w:r>
-        <w:rPr>
-          <w:rFonts w:ascii="Arial" w:hAnsi="Arial" w:cs="Arial"/>
-          <w:b/>
+        <w:t>stado</w:t>
+      </w:r>
+      <w:r>
+        <w:rPr>
+          <w:rFonts w:ascii="Arial" w:hAnsi="Arial" w:cs="Arial"/>
+          <w:sz w:val="24"/>
+          <w:szCs w:val="24"/>
+        </w:rPr>
+        <w:t xml:space="preserve"> ha identificado un</w:t>
+      </w:r>
+      <w:r>
+        <w:rPr>
+          <w:rFonts w:ascii="Arial" w:hAnsi="Arial" w:cs="Arial"/>
+          <w:sz w:val="24"/>
+          <w:szCs w:val="24"/>
+        </w:rPr>
+        <w:t xml:space="preserve"> área de </w:t>
+      </w:r>
+      <w:r>
+        <w:rPr>
+          <w:rFonts w:ascii="Arial" w:hAnsi="Arial" w:cs="Arial"/>
+          <w:sz w:val="24"/>
+          <w:szCs w:val="24"/>
+        </w:rPr>
+        <w:t>oportunidad;</w:t>
+      </w:r>
+      <w:r>
+        <w:rPr>
+          <w:rFonts w:ascii="Arial" w:hAnsi="Arial" w:cs="Arial"/>
+          <w:sz w:val="24"/>
+          <w:szCs w:val="24"/>
+        </w:rPr>
+        <w:t xml:space="preserve"> lo anterior refiere a que exista un sistema que permita</w:t>
+      </w:r>
+      <w:r>
+        <w:rPr>
+          <w:rFonts w:ascii="Arial" w:hAnsi="Arial" w:cs="Arial"/>
+          <w:sz w:val="24"/>
+          <w:szCs w:val="24"/>
+        </w:rPr>
+        <w:t xml:space="preserve"> el Registro y seguimiento de las auditorias de Auditoria Superior de la Federación.</w:t>
+      </w:r>
+    </w:p>
+    <w:p>
+      <w:pPr>
+        <w:spacing w:after="0" w:line="360" w:lineRule="auto"/>
+        <w:jc w:val="both"/>
+        <w:rPr>
+          <w:rFonts w:ascii="Arial" w:hAnsi="Arial" w:cs="Arial"/>
+          <w:sz w:val="24"/>
+          <w:szCs w:val="24"/>
+          <w:lang w:val="es-ES_tradnl" w:eastAsia="ar-SA"/>
+        </w:rPr>
+      </w:pPr>
+      <w:r>
+        <w:rPr>
+          <w:rFonts w:ascii="Arial" w:hAnsi="Arial" w:cs="Arial"/>
+          <w:sz w:val="24"/>
+          <w:szCs w:val="24"/>
+        </w:rPr>
+        <w:t>Dicho sistema contará con la funcional</w:t>
+      </w:r>
+      <w:r>
+        <w:rPr>
+          <w:rFonts w:ascii="Arial" w:hAnsi="Arial" w:cs="Arial"/>
+          <w:sz w:val="24"/>
+          <w:szCs w:val="24"/>
+        </w:rPr>
+        <w:t xml:space="preserve">idad que permita </w:t>
+      </w:r>
+      <w:r>
+        <w:rPr>
+          <w:rFonts w:ascii="Arial" w:hAnsi="Arial" w:cs="Arial"/>
+          <w:sz w:val="24"/>
+          <w:szCs w:val="24"/>
+        </w:rPr>
+        <w:t>brindarles</w:t>
+      </w:r>
+      <w:r>
+        <w:rPr>
+          <w:rFonts w:ascii="Arial" w:hAnsi="Arial" w:cs="Arial"/>
+          <w:sz w:val="24"/>
+          <w:szCs w:val="24"/>
+        </w:rPr>
+        <w:t xml:space="preserve"> un mejor servicio</w:t>
+      </w:r>
+      <w:r>
+        <w:rPr>
+          <w:rFonts w:ascii="Arial" w:hAnsi="Arial" w:cs="Arial"/>
+          <w:sz w:val="24"/>
+          <w:szCs w:val="24"/>
+        </w:rPr>
+        <w:t xml:space="preserve"> a </w:t>
+      </w:r>
+      <w:r>
+        <w:rPr>
+          <w:rFonts w:ascii="Arial" w:hAnsi="Arial" w:cs="Arial"/>
+          <w:sz w:val="24"/>
+          <w:szCs w:val="24"/>
+        </w:rPr>
+        <w:t xml:space="preserve">la dirección de Atención y Seguimiento a Auditoria </w:t>
+      </w:r>
+      <w:r>
+        <w:rPr>
+          <w:rFonts w:ascii="Arial" w:hAnsi="Arial" w:cs="Arial"/>
+          <w:sz w:val="24"/>
+          <w:szCs w:val="24"/>
+        </w:rPr>
+        <w:t xml:space="preserve">con </w:t>
+      </w:r>
+      <w:r>
+        <w:rPr>
+          <w:rFonts w:ascii="Arial" w:hAnsi="Arial" w:cs="Arial"/>
+          <w:sz w:val="24"/>
+          <w:szCs w:val="24"/>
+        </w:rPr>
+        <w:t>los procesos correctos y adaptándose a las normas para tener un buen control de</w:t>
+      </w:r>
+      <w:r>
+        <w:rPr>
+          <w:rFonts w:ascii="Arial" w:hAnsi="Arial" w:cs="Arial"/>
+          <w:sz w:val="24"/>
+          <w:szCs w:val="24"/>
+        </w:rPr>
+        <w:t xml:space="preserve"> la información. </w:t>
+      </w:r>
+    </w:p>
+    <w:p>
+      <w:pPr>
+        <w:spacing w:after="0" w:line="360" w:lineRule="auto"/>
+        <w:jc w:val="both"/>
+        <w:rPr>
+          <w:rFonts w:ascii="Arial" w:hAnsi="Arial" w:cs="Arial"/>
+          <w:sz w:val="24"/>
+          <w:szCs w:val="24"/>
+          <w:lang w:val="es-ES_tradnl" w:eastAsia="ar-SA"/>
+        </w:rPr>
+      </w:pPr>
+    </w:p>
+    <w:p>
+      <w:pPr>
+        <w:spacing w:after="0" w:line="360" w:lineRule="auto"/>
+        <w:jc w:val="both"/>
+        <w:rPr>
+          <w:rFonts w:ascii="Arial" w:hAnsi="Arial" w:cs="Arial"/>
+          <w:sz w:val="24"/>
+          <w:szCs w:val="24"/>
+          <w:lang w:val="es-ES_tradnl" w:eastAsia="ar-SA"/>
+        </w:rPr>
+      </w:pPr>
+    </w:p>
+    <w:p>
+      <w:pPr>
+        <w:spacing w:after="0" w:line="360" w:lineRule="auto"/>
+        <w:jc w:val="both"/>
+        <w:rPr>
+          <w:rFonts w:ascii="Arial" w:hAnsi="Arial" w:cs="Arial"/>
+          <w:sz w:val="24"/>
+          <w:szCs w:val="24"/>
+          <w:lang w:val="es-ES_tradnl" w:eastAsia="ar-SA"/>
+        </w:rPr>
+      </w:pPr>
+    </w:p>
+    <w:p>
+      <w:pPr>
+        <w:spacing w:after="0" w:line="360" w:lineRule="auto"/>
+        <w:jc w:val="both"/>
+        <w:rPr>
+          <w:rFonts w:ascii="Arial" w:hAnsi="Arial" w:cs="Arial"/>
+          <w:sz w:val="24"/>
+          <w:szCs w:val="24"/>
+          <w:lang w:val="es-ES_tradnl" w:eastAsia="ar-SA"/>
+        </w:rPr>
+      </w:pPr>
+    </w:p>
+    <w:p>
+      <w:pPr>
+        <w:spacing w:after="0" w:line="360" w:lineRule="auto"/>
+        <w:jc w:val="both"/>
+        <w:rPr>
+          <w:rFonts w:ascii="Arial" w:hAnsi="Arial" w:cs="Arial"/>
+          <w:sz w:val="24"/>
+          <w:szCs w:val="24"/>
+          <w:lang w:val="es-ES_tradnl" w:eastAsia="ar-SA"/>
+        </w:rPr>
+      </w:pPr>
+    </w:p>
+    <w:p>
+      <w:pPr>
+        <w:spacing w:after="0" w:line="360" w:lineRule="auto"/>
+        <w:jc w:val="both"/>
+        <w:rPr>
+          <w:rFonts w:ascii="Arial" w:hAnsi="Arial" w:cs="Arial"/>
+          <w:sz w:val="24"/>
+          <w:szCs w:val="24"/>
+          <w:lang w:val="es-ES_tradnl" w:eastAsia="ar-SA"/>
+        </w:rPr>
+      </w:pPr>
+    </w:p>
+    <w:p>
+      <w:pPr>
+        <w:spacing w:after="0" w:line="360" w:lineRule="auto"/>
+        <w:jc w:val="both"/>
+        <w:rPr>
+          <w:rFonts w:ascii="Arial" w:hAnsi="Arial" w:cs="Arial"/>
+          <w:sz w:val="24"/>
+          <w:szCs w:val="24"/>
+          <w:lang w:val="es-ES_tradnl" w:eastAsia="ar-SA"/>
+        </w:rPr>
+      </w:pPr>
+    </w:p>
+    <w:p>
+      <w:pPr>
+        <w:spacing w:after="0" w:line="360" w:lineRule="auto"/>
+        <w:jc w:val="both"/>
+        <w:rPr>
+          <w:rFonts w:ascii="Arial" w:hAnsi="Arial" w:cs="Arial"/>
+          <w:sz w:val="24"/>
+          <w:szCs w:val="24"/>
+          <w:lang w:val="es-ES_tradnl" w:eastAsia="ar-SA"/>
+        </w:rPr>
+      </w:pPr>
+    </w:p>
+    <w:p>
+      <w:pPr>
+        <w:spacing w:after="0" w:line="360" w:lineRule="auto"/>
+        <w:jc w:val="both"/>
+        <w:rPr>
+          <w:rFonts w:ascii="Arial" w:hAnsi="Arial" w:cs="Arial"/>
+          <w:sz w:val="24"/>
+          <w:szCs w:val="24"/>
+          <w:lang w:val="es-ES_tradnl" w:eastAsia="ar-SA"/>
+        </w:rPr>
+      </w:pPr>
+    </w:p>
+    <w:p>
+      <w:pPr>
+        <w:spacing w:after="0" w:line="360" w:lineRule="auto"/>
+        <w:jc w:val="both"/>
+        <w:rPr>
+          <w:rFonts w:ascii="Arial" w:hAnsi="Arial" w:cs="Arial"/>
+          <w:sz w:val="24"/>
+          <w:szCs w:val="24"/>
+          <w:lang w:val="es-ES_tradnl" w:eastAsia="ar-SA"/>
+        </w:rPr>
+      </w:pPr>
+    </w:p>
+    <w:p>
+      <w:pPr>
+        <w:spacing w:after="0" w:line="360" w:lineRule="auto"/>
+        <w:jc w:val="both"/>
+        <w:rPr>
+          <w:rFonts w:ascii="Arial" w:hAnsi="Arial" w:cs="Arial"/>
+          <w:sz w:val="24"/>
+          <w:szCs w:val="24"/>
+          <w:lang w:val="es-ES_tradnl" w:eastAsia="ar-SA"/>
+        </w:rPr>
+      </w:pPr>
+    </w:p>
+    <w:p>
+      <w:pPr>
+        <w:spacing w:after="0" w:line="360" w:lineRule="auto"/>
+        <w:jc w:val="both"/>
+        <w:rPr>
+          <w:rFonts w:ascii="Arial" w:hAnsi="Arial" w:cs="Arial"/>
+          <w:sz w:val="28"/>
+        </w:rPr>
+      </w:pPr>
+    </w:p>
+    <w:p>
+      <w:pPr>
+        <w:spacing w:after="0" w:line="360" w:lineRule="auto"/>
+        <w:jc w:val="both"/>
+        <w:rPr>
+          <w:rFonts w:ascii="Arial" w:hAnsi="Arial" w:cs="Arial"/>
+          <w:sz w:val="28"/>
+        </w:rPr>
+      </w:pPr>
+    </w:p>
+    <w:p>
+      <w:pPr>
+        <w:spacing w:after="0" w:line="360" w:lineRule="auto"/>
+        <w:jc w:val="both"/>
+        <w:rPr>
+          <w:rFonts w:ascii="Arial" w:hAnsi="Arial" w:cs="Arial"/>
+          <w:sz w:val="28"/>
+        </w:rPr>
+      </w:pPr>
+    </w:p>
+    <w:p>
+      <w:pPr>
+        <w:spacing w:after="0" w:line="360" w:lineRule="auto"/>
+        <w:jc w:val="both"/>
+        <w:rPr>
+          <w:rFonts w:ascii="Arial" w:hAnsi="Arial" w:cs="Arial"/>
+          <w:sz w:val="28"/>
+        </w:rPr>
+      </w:pPr>
+    </w:p>
+    <w:p>
+      <w:pPr>
+        <w:spacing w:after="0" w:line="360" w:lineRule="auto"/>
+        <w:jc w:val="both"/>
+        <w:rPr>
+          <w:rFonts w:ascii="Arial" w:hAnsi="Arial" w:cs="Arial"/>
+          <w:sz w:val="28"/>
+        </w:rPr>
+      </w:pPr>
+    </w:p>
+    <w:p>
+      <w:pPr>
+        <w:rPr>
+          <w:lang w:val="es-ES_tradnl" w:eastAsia="ar-SA"/>
+        </w:rPr>
+      </w:pPr>
+    </w:p>
+    <w:p>
+      <w:pPr>
+        <w:pStyle w:val="Ttulo2"/>
+        <w:spacing w:before="0" w:after="0" w:line="360" w:lineRule="auto"/>
+        <w:rPr>
+          <w:rFonts w:ascii="Arial" w:hAnsi="Arial" w:cs="Arial"/>
+          <w:sz w:val="28"/>
+        </w:rPr>
+      </w:pPr>
+      <w:r>
+        <w:rPr>
+          <w:rFonts w:ascii="Arial" w:hAnsi="Arial" w:cs="Arial"/>
+          <w:sz w:val="28"/>
+        </w:rPr>
+        <w:lastRenderedPageBreak/>
+        <w:t>4</w:t>
+      </w:r>
+      <w:r>
+        <w:rPr>
+          <w:rFonts w:ascii="Arial" w:hAnsi="Arial" w:cs="Arial"/>
+          <w:sz w:val="28"/>
+        </w:rPr>
+        <w:t xml:space="preserve">.0 </w:t>
+      </w:r>
+      <w:r>
+        <w:rPr>
+          <w:rFonts w:ascii="Arial" w:hAnsi="Arial" w:cs="Arial"/>
+          <w:sz w:val="28"/>
+        </w:rPr>
+        <w:t>Presentació</w:t>
+      </w:r>
+      <w:r>
+        <w:rPr>
+          <w:rFonts w:ascii="Arial" w:hAnsi="Arial" w:cs="Arial"/>
+          <w:sz w:val="28"/>
+        </w:rPr>
+        <w:t>n General del P</w:t>
+      </w:r>
+      <w:r>
+        <w:rPr>
+          <w:rFonts w:ascii="Arial" w:hAnsi="Arial" w:cs="Arial"/>
+          <w:sz w:val="28"/>
+        </w:rPr>
+        <w:t>royecto</w:t>
+      </w:r>
+    </w:p>
+    <w:p>
+      <w:pPr>
+        <w:spacing w:after="0" w:line="360" w:lineRule="auto"/>
+        <w:jc w:val="both"/>
+        <w:rPr>
+          <w:rFonts w:ascii="Arial" w:hAnsi="Arial" w:cs="Arial"/>
+          <w:sz w:val="24"/>
+          <w:szCs w:val="24"/>
+        </w:rPr>
+      </w:pPr>
+    </w:p>
+    <w:p>
+      <w:pPr>
+        <w:spacing w:after="0" w:line="360" w:lineRule="auto"/>
+        <w:jc w:val="both"/>
+        <w:rPr>
+          <w:rFonts w:ascii="Arial" w:hAnsi="Arial" w:cs="Arial"/>
+          <w:sz w:val="24"/>
+          <w:szCs w:val="24"/>
+        </w:rPr>
+      </w:pPr>
+    </w:p>
+    <w:p>
+      <w:pPr>
+        <w:spacing w:after="0" w:line="360" w:lineRule="auto"/>
+        <w:jc w:val="both"/>
+        <w:rPr>
+          <w:rFonts w:ascii="Arial" w:hAnsi="Arial" w:cs="Arial"/>
+          <w:sz w:val="24"/>
+          <w:szCs w:val="24"/>
+        </w:rPr>
+      </w:pPr>
+      <w:r>
+        <w:rPr>
+          <w:rFonts w:ascii="Arial" w:hAnsi="Arial" w:cs="Arial"/>
+          <w:sz w:val="24"/>
+          <w:szCs w:val="24"/>
+        </w:rPr>
+        <w:t xml:space="preserve">La presentación del </w:t>
+      </w:r>
+      <w:r>
+        <w:rPr>
+          <w:rFonts w:ascii="Arial" w:hAnsi="Arial" w:cs="Arial"/>
+          <w:sz w:val="24"/>
+          <w:szCs w:val="24"/>
+        </w:rPr>
+        <w:t>desarrollo del</w:t>
+      </w:r>
+      <w:r>
+        <w:rPr>
+          <w:rFonts w:ascii="Arial" w:hAnsi="Arial" w:cs="Arial"/>
+          <w:sz w:val="24"/>
+          <w:szCs w:val="24"/>
+        </w:rPr>
+        <w:t xml:space="preserve"> </w:t>
+      </w:r>
+      <w:r>
+        <w:rPr>
+          <w:rFonts w:ascii="Arial" w:hAnsi="Arial" w:cs="Arial"/>
           <w:bCs/>
           <w:iCs/>
-          <w:sz w:val="24"/>
-          <w:szCs w:val="24"/>
-        </w:rPr>
-        <w:t>stado</w:t>
-      </w:r>
-      <w:r>
-        <w:rPr>
-          <w:rFonts w:ascii="Arial" w:hAnsi="Arial" w:cs="Arial"/>
-          <w:sz w:val="24"/>
-          <w:szCs w:val="24"/>
-        </w:rPr>
-        <w:t xml:space="preserve"> ha identificado un</w:t>
-      </w:r>
-      <w:r>
-        <w:rPr>
-          <w:rFonts w:ascii="Arial" w:hAnsi="Arial" w:cs="Arial"/>
-          <w:sz w:val="24"/>
-          <w:szCs w:val="24"/>
-        </w:rPr>
-        <w:t xml:space="preserve"> área de </w:t>
-      </w:r>
-      <w:r>
-        <w:rPr>
-          <w:rFonts w:ascii="Arial" w:hAnsi="Arial" w:cs="Arial"/>
-          <w:sz w:val="24"/>
-          <w:szCs w:val="24"/>
-        </w:rPr>
-        <w:t>oportunidad;</w:t>
-      </w:r>
-      <w:r>
-        <w:rPr>
-          <w:rFonts w:ascii="Arial" w:hAnsi="Arial" w:cs="Arial"/>
-          <w:sz w:val="24"/>
-          <w:szCs w:val="24"/>
-        </w:rPr>
-        <w:t xml:space="preserve"> lo anterior refiere a que exista un sistema que permita </w:t>
-      </w:r>
-      <w:r>
-        <w:rPr>
-          <w:rFonts w:ascii="Arial" w:hAnsi="Arial" w:cs="Arial"/>
-          <w:sz w:val="24"/>
-          <w:szCs w:val="24"/>
-        </w:rPr>
-        <w:t xml:space="preserve">interconectar las diferentes áreas que hoy participan en el proceso de la distribución </w:t>
-      </w:r>
-      <w:r>
-        <w:rPr>
-          <w:rFonts w:ascii="Arial" w:hAnsi="Arial" w:cs="Arial"/>
-          <w:sz w:val="24"/>
-          <w:szCs w:val="24"/>
-        </w:rPr>
-        <w:t>de las participaciones municipales</w:t>
-      </w:r>
-      <w:r>
-        <w:rPr>
-          <w:rFonts w:ascii="Arial" w:hAnsi="Arial" w:cs="Arial"/>
-          <w:sz w:val="24"/>
-          <w:szCs w:val="24"/>
-        </w:rPr>
-        <w:t xml:space="preserve"> permitiendo que estas á</w:t>
-      </w:r>
-      <w:r>
-        <w:rPr>
-          <w:rFonts w:ascii="Arial" w:hAnsi="Arial" w:cs="Arial"/>
-          <w:sz w:val="24"/>
-          <w:szCs w:val="24"/>
-        </w:rPr>
-        <w:t xml:space="preserve">reas mejoren sus </w:t>
-      </w:r>
-      <w:r>
-        <w:rPr>
-          <w:rFonts w:ascii="Arial" w:hAnsi="Arial" w:cs="Arial"/>
-          <w:sz w:val="24"/>
-          <w:szCs w:val="24"/>
-        </w:rPr>
-        <w:t xml:space="preserve">servicios </w:t>
-      </w:r>
-      <w:r>
-        <w:rPr>
-          <w:rFonts w:ascii="Arial" w:hAnsi="Arial" w:cs="Arial"/>
-          <w:sz w:val="24"/>
-          <w:szCs w:val="24"/>
-        </w:rPr>
-        <w:t xml:space="preserve">a través de las </w:t>
-      </w:r>
-      <w:r>
-        <w:rPr>
-          <w:rFonts w:ascii="Arial" w:hAnsi="Arial" w:cs="Arial"/>
-          <w:sz w:val="24"/>
-          <w:szCs w:val="24"/>
-        </w:rPr>
-        <w:t>funcionalidades</w:t>
-      </w:r>
-      <w:r>
-        <w:rPr>
-          <w:rFonts w:ascii="Arial" w:hAnsi="Arial" w:cs="Arial"/>
-          <w:sz w:val="24"/>
-          <w:szCs w:val="24"/>
-        </w:rPr>
-        <w:t xml:space="preserve"> de un sistema desarrollado a la medida </w:t>
-      </w:r>
-      <w:r>
-        <w:rPr>
-          <w:rFonts w:ascii="Arial" w:hAnsi="Arial" w:cs="Arial"/>
-          <w:sz w:val="24"/>
-          <w:szCs w:val="24"/>
-        </w:rPr>
-        <w:t>de las necesidades</w:t>
-      </w:r>
-      <w:r>
-        <w:rPr>
-          <w:rFonts w:ascii="Arial" w:hAnsi="Arial" w:cs="Arial"/>
-          <w:sz w:val="24"/>
-          <w:szCs w:val="24"/>
-        </w:rPr>
-        <w:t>.</w:t>
-      </w:r>
-      <w:r>
-        <w:rPr>
-          <w:rFonts w:ascii="Arial" w:hAnsi="Arial" w:cs="Arial"/>
-          <w:sz w:val="24"/>
-          <w:szCs w:val="24"/>
-        </w:rPr>
-        <w:t xml:space="preserve"> Dicho sistema contará con la funcional</w:t>
-      </w:r>
-      <w:r>
-        <w:rPr>
-          <w:rFonts w:ascii="Arial" w:hAnsi="Arial" w:cs="Arial"/>
-          <w:sz w:val="24"/>
-          <w:szCs w:val="24"/>
-        </w:rPr>
-        <w:t xml:space="preserve">idad que permita </w:t>
-      </w:r>
-      <w:r>
-        <w:rPr>
-          <w:rFonts w:ascii="Arial" w:hAnsi="Arial" w:cs="Arial"/>
-          <w:sz w:val="24"/>
-          <w:szCs w:val="24"/>
-        </w:rPr>
-        <w:t>brindarles</w:t>
-      </w:r>
-      <w:r>
-        <w:rPr>
-          <w:rFonts w:ascii="Arial" w:hAnsi="Arial" w:cs="Arial"/>
-          <w:sz w:val="24"/>
-          <w:szCs w:val="24"/>
-        </w:rPr>
-        <w:t xml:space="preserve"> un mejor servicio</w:t>
-      </w:r>
-      <w:r>
-        <w:rPr>
-          <w:rFonts w:ascii="Arial" w:hAnsi="Arial" w:cs="Arial"/>
-          <w:sz w:val="24"/>
-          <w:szCs w:val="24"/>
-        </w:rPr>
-        <w:t xml:space="preserve"> a los municipios y con </w:t>
-      </w:r>
-      <w:r>
-        <w:rPr>
-          <w:rFonts w:ascii="Arial" w:hAnsi="Arial" w:cs="Arial"/>
-          <w:sz w:val="24"/>
-          <w:szCs w:val="24"/>
-        </w:rPr>
-        <w:t>los procesos correctos y adaptándose a las normas para tener un buen control de</w:t>
-      </w:r>
-      <w:r>
-        <w:rPr>
-          <w:rFonts w:ascii="Arial" w:hAnsi="Arial" w:cs="Arial"/>
-          <w:sz w:val="24"/>
-          <w:szCs w:val="24"/>
-        </w:rPr>
-        <w:t xml:space="preserve"> la información y de los cálculos necesarios</w:t>
-      </w:r>
-      <w:r>
-        <w:rPr>
-          <w:rFonts w:ascii="Arial" w:hAnsi="Arial" w:cs="Arial"/>
-          <w:sz w:val="24"/>
-          <w:szCs w:val="24"/>
-        </w:rPr>
-        <w:t xml:space="preserve"> para una correcta distribución de los recursos</w:t>
-      </w:r>
-      <w:r>
-        <w:rPr>
-          <w:rFonts w:ascii="Arial" w:hAnsi="Arial" w:cs="Arial"/>
-          <w:sz w:val="24"/>
-          <w:szCs w:val="24"/>
-        </w:rPr>
-        <w:t xml:space="preserve">. </w:t>
-      </w:r>
-      <w:r>
-        <w:rPr>
-          <w:rFonts w:ascii="Arial" w:hAnsi="Arial" w:cs="Arial"/>
-          <w:sz w:val="24"/>
-          <w:szCs w:val="24"/>
-          <w:lang w:val="es-ES_tradnl" w:eastAsia="ar-SA"/>
-        </w:rPr>
-        <w:t xml:space="preserve">acorde a </w:t>
-      </w:r>
-      <w:r>
-        <w:rPr>
-          <w:rFonts w:ascii="Arial" w:hAnsi="Arial" w:cs="Arial"/>
-          <w:sz w:val="24"/>
-          <w:szCs w:val="24"/>
-          <w:lang w:val="es-ES_tradnl" w:eastAsia="ar-SA"/>
-        </w:rPr>
-        <w:t xml:space="preserve">las </w:t>
-      </w:r>
-      <w:r>
-        <w:rPr>
-          <w:rFonts w:ascii="Arial" w:hAnsi="Arial" w:cs="Arial"/>
-          <w:sz w:val="24"/>
-          <w:szCs w:val="24"/>
-          <w:lang w:val="es-ES_tradnl" w:eastAsia="ar-SA"/>
-        </w:rPr>
-        <w:t>variables</w:t>
-      </w:r>
-      <w:r>
-        <w:rPr>
-          <w:rFonts w:ascii="Arial" w:hAnsi="Arial" w:cs="Arial"/>
-          <w:sz w:val="24"/>
-          <w:szCs w:val="24"/>
-          <w:lang w:val="es-ES_tradnl" w:eastAsia="ar-SA"/>
-        </w:rPr>
-        <w:t xml:space="preserve"> contempladas </w:t>
-      </w:r>
-      <w:r>
-        <w:rPr>
-          <w:rFonts w:ascii="Arial" w:hAnsi="Arial" w:cs="Arial"/>
-          <w:sz w:val="24"/>
-          <w:szCs w:val="24"/>
-          <w:lang w:val="es-ES_tradnl" w:eastAsia="ar-SA"/>
-        </w:rPr>
-        <w:t>que se relacionan con temáticas como la población, la carencia social, la recaudación de impuestos, por mencionar algunos</w:t>
-      </w:r>
-    </w:p>
-    <w:p>
-      <w:pPr>
-        <w:spacing w:after="0" w:line="360" w:lineRule="auto"/>
+        </w:rPr>
+        <w:t>Sistema de Control y Seguimiento de Auditorias</w:t>
+      </w:r>
+      <w:r>
+        <w:rPr>
+          <w:rFonts w:ascii="Arial" w:hAnsi="Arial" w:cs="Arial"/>
+          <w:bCs/>
+          <w:iCs/>
+          <w:sz w:val="24"/>
+          <w:szCs w:val="24"/>
+        </w:rPr>
+        <w:t xml:space="preserve">, se </w:t>
+      </w:r>
+      <w:r>
+        <w:rPr>
+          <w:rFonts w:ascii="Arial" w:hAnsi="Arial" w:cs="Arial"/>
+          <w:sz w:val="24"/>
+          <w:szCs w:val="24"/>
+        </w:rPr>
+        <w:t xml:space="preserve">realiza con las diferentes </w:t>
+      </w:r>
+      <w:r>
+        <w:rPr>
+          <w:rFonts w:ascii="Arial" w:hAnsi="Arial" w:cs="Arial"/>
+          <w:sz w:val="24"/>
+          <w:szCs w:val="24"/>
+        </w:rPr>
+        <w:t xml:space="preserve">áreas involucradas, </w:t>
+      </w:r>
+      <w:r>
+        <w:rPr>
+          <w:rFonts w:ascii="Arial" w:hAnsi="Arial" w:cs="Arial"/>
+          <w:sz w:val="24"/>
+          <w:szCs w:val="24"/>
+        </w:rPr>
+        <w:t xml:space="preserve">dicho proyecto </w:t>
+      </w:r>
+      <w:r>
+        <w:rPr>
+          <w:rFonts w:ascii="Arial" w:hAnsi="Arial" w:cs="Arial"/>
+          <w:sz w:val="24"/>
+          <w:szCs w:val="24"/>
+        </w:rPr>
+        <w:t xml:space="preserve">contara con la visión de tener los recursos, el </w:t>
+      </w:r>
+      <w:r>
+        <w:rPr>
+          <w:rFonts w:ascii="Arial" w:hAnsi="Arial" w:cs="Arial"/>
+          <w:sz w:val="24"/>
+          <w:szCs w:val="24"/>
+        </w:rPr>
+        <w:t xml:space="preserve">tiempo </w:t>
+      </w:r>
+      <w:r>
+        <w:rPr>
+          <w:rFonts w:ascii="Arial" w:hAnsi="Arial" w:cs="Arial"/>
+          <w:sz w:val="24"/>
+          <w:szCs w:val="24"/>
+        </w:rPr>
+        <w:t xml:space="preserve">y el </w:t>
+      </w:r>
+      <w:r>
+        <w:rPr>
+          <w:rFonts w:ascii="Arial" w:hAnsi="Arial" w:cs="Arial"/>
+          <w:sz w:val="24"/>
+          <w:szCs w:val="24"/>
+        </w:rPr>
+        <w:t xml:space="preserve">alcance </w:t>
+      </w:r>
+      <w:r>
+        <w:rPr>
+          <w:rFonts w:ascii="Arial" w:hAnsi="Arial" w:cs="Arial"/>
+          <w:sz w:val="24"/>
+          <w:szCs w:val="24"/>
+        </w:rPr>
+        <w:t>correcto para su implementación</w:t>
+      </w:r>
+      <w:r>
+        <w:rPr>
+          <w:rFonts w:ascii="Arial" w:hAnsi="Arial" w:cs="Arial"/>
+          <w:sz w:val="24"/>
+          <w:szCs w:val="24"/>
+        </w:rPr>
+        <w:t xml:space="preserve">; lo anterior permitirá cumplir con los </w:t>
+      </w:r>
+      <w:r>
+        <w:rPr>
+          <w:rFonts w:ascii="Arial" w:hAnsi="Arial" w:cs="Arial"/>
+          <w:sz w:val="24"/>
+          <w:szCs w:val="24"/>
+        </w:rPr>
+        <w:t>requerimientos</w:t>
+      </w:r>
+      <w:r>
+        <w:rPr>
+          <w:rFonts w:ascii="Arial" w:hAnsi="Arial" w:cs="Arial"/>
+          <w:sz w:val="24"/>
+          <w:szCs w:val="24"/>
+        </w:rPr>
+        <w:t xml:space="preserve"> de</w:t>
+      </w:r>
+      <w:r>
+        <w:rPr>
+          <w:rFonts w:ascii="Arial" w:hAnsi="Arial" w:cs="Arial"/>
+          <w:sz w:val="24"/>
+          <w:szCs w:val="24"/>
+        </w:rPr>
+        <w:t xml:space="preserve"> acuerdo a los procesos que este</w:t>
+      </w:r>
+      <w:r>
+        <w:rPr>
+          <w:rFonts w:ascii="Arial" w:hAnsi="Arial" w:cs="Arial"/>
+          <w:sz w:val="24"/>
+          <w:szCs w:val="24"/>
+        </w:rPr>
+        <w:t xml:space="preserve"> demande, para lo cual se llevara a cabo en diferentes etapas </w:t>
+      </w:r>
+      <w:r>
+        <w:rPr>
+          <w:rFonts w:ascii="Arial" w:hAnsi="Arial" w:cs="Arial"/>
+          <w:sz w:val="24"/>
+          <w:szCs w:val="24"/>
+        </w:rPr>
+        <w:t>donde se valida</w:t>
+      </w:r>
+      <w:r>
+        <w:rPr>
+          <w:rFonts w:ascii="Arial" w:hAnsi="Arial" w:cs="Arial"/>
+          <w:sz w:val="24"/>
+          <w:szCs w:val="24"/>
+        </w:rPr>
+        <w:t>ra</w:t>
+      </w:r>
+      <w:r>
+        <w:rPr>
+          <w:rFonts w:ascii="Arial" w:hAnsi="Arial" w:cs="Arial"/>
+          <w:sz w:val="24"/>
+          <w:szCs w:val="24"/>
+        </w:rPr>
+        <w:t xml:space="preserve"> su pertinencia, confiabilidad y desempeño. siendo estas características validadas desde una conce</w:t>
+      </w:r>
+      <w:r>
+        <w:rPr>
+          <w:rFonts w:ascii="Arial" w:hAnsi="Arial" w:cs="Arial"/>
+          <w:sz w:val="24"/>
+          <w:szCs w:val="24"/>
+        </w:rPr>
+        <w:t>pción como idea o respuesta a la</w:t>
+      </w:r>
+      <w:r>
+        <w:rPr>
+          <w:rFonts w:ascii="Arial" w:hAnsi="Arial" w:cs="Arial"/>
+          <w:sz w:val="24"/>
+          <w:szCs w:val="24"/>
+        </w:rPr>
+        <w:t xml:space="preserve">s necesidades de implementación </w:t>
+      </w:r>
+      <w:r>
+        <w:rPr>
+          <w:rFonts w:ascii="Arial" w:hAnsi="Arial" w:cs="Arial"/>
+          <w:sz w:val="24"/>
+          <w:szCs w:val="24"/>
+        </w:rPr>
+        <w:t>de</w:t>
+      </w:r>
+      <w:r>
+        <w:rPr>
+          <w:rFonts w:ascii="Arial" w:hAnsi="Arial" w:cs="Arial"/>
+          <w:sz w:val="24"/>
+          <w:szCs w:val="24"/>
+        </w:rPr>
+        <w:t>l desarrollo mencionado</w:t>
+      </w:r>
+      <w:r>
+        <w:rPr>
+          <w:rFonts w:ascii="Arial" w:hAnsi="Arial" w:cs="Arial"/>
+          <w:sz w:val="24"/>
+          <w:szCs w:val="24"/>
+        </w:rPr>
+        <w:t xml:space="preserve">, el cual desde </w:t>
+      </w:r>
+      <w:r>
+        <w:rPr>
+          <w:rFonts w:ascii="Arial" w:hAnsi="Arial" w:cs="Arial"/>
+          <w:sz w:val="24"/>
+          <w:szCs w:val="24"/>
+        </w:rPr>
+        <w:t xml:space="preserve">el levantamiento de requerimientos, permitirá la revisión de los procesos que se llevan a cabo, la forma en que se manejan y cómo es posible mejorar en algunas tareas que no se estén realizando basadas en los mejores estándares, la </w:t>
+      </w:r>
+      <w:r>
+        <w:rPr>
+          <w:rFonts w:ascii="Arial" w:hAnsi="Arial" w:cs="Arial"/>
+          <w:sz w:val="24"/>
+          <w:szCs w:val="24"/>
+        </w:rPr>
+        <w:t xml:space="preserve">información </w:t>
+      </w:r>
+      <w:r>
+        <w:rPr>
+          <w:rFonts w:ascii="Arial" w:hAnsi="Arial" w:cs="Arial"/>
+          <w:sz w:val="24"/>
+          <w:szCs w:val="24"/>
+        </w:rPr>
+        <w:t xml:space="preserve">recabada </w:t>
+      </w:r>
+      <w:r>
+        <w:rPr>
+          <w:rFonts w:ascii="Arial" w:hAnsi="Arial" w:cs="Arial"/>
+          <w:sz w:val="24"/>
+          <w:szCs w:val="24"/>
+        </w:rPr>
+        <w:t>debe</w:t>
+      </w:r>
+      <w:r>
+        <w:rPr>
+          <w:rFonts w:ascii="Arial" w:hAnsi="Arial" w:cs="Arial"/>
+          <w:sz w:val="24"/>
+          <w:szCs w:val="24"/>
+        </w:rPr>
+        <w:t xml:space="preserve">rá </w:t>
+      </w:r>
+      <w:r>
+        <w:rPr>
+          <w:rFonts w:ascii="Arial" w:hAnsi="Arial" w:cs="Arial"/>
+          <w:sz w:val="24"/>
+          <w:szCs w:val="24"/>
+        </w:rPr>
+        <w:t>ser lo suficientemente clara y específica</w:t>
+      </w:r>
+      <w:r>
+        <w:rPr>
+          <w:rFonts w:ascii="Arial" w:hAnsi="Arial" w:cs="Arial"/>
+          <w:sz w:val="24"/>
+          <w:szCs w:val="24"/>
+        </w:rPr>
+        <w:t xml:space="preserve"> posible</w:t>
+      </w:r>
+      <w:r>
+        <w:rPr>
+          <w:rFonts w:ascii="Arial" w:hAnsi="Arial" w:cs="Arial"/>
+          <w:sz w:val="24"/>
+          <w:szCs w:val="24"/>
+        </w:rPr>
+        <w:t xml:space="preserve"> por parte de las diferentes áreas</w:t>
+      </w:r>
+      <w:r>
+        <w:rPr>
+          <w:rFonts w:ascii="Arial" w:hAnsi="Arial" w:cs="Arial"/>
+          <w:sz w:val="24"/>
+          <w:szCs w:val="24"/>
+        </w:rPr>
+        <w:t xml:space="preserve">, de tal manera que durante el desarrollo del proyecto no </w:t>
+      </w:r>
+      <w:r>
+        <w:rPr>
+          <w:rFonts w:ascii="Arial" w:hAnsi="Arial" w:cs="Arial"/>
+          <w:sz w:val="24"/>
+          <w:szCs w:val="24"/>
+        </w:rPr>
+        <w:t xml:space="preserve">se </w:t>
+      </w:r>
+      <w:r>
+        <w:rPr>
+          <w:rFonts w:ascii="Arial" w:hAnsi="Arial" w:cs="Arial"/>
+          <w:sz w:val="24"/>
+          <w:szCs w:val="24"/>
+        </w:rPr>
+        <w:t>presente</w:t>
+      </w:r>
+      <w:r>
+        <w:rPr>
+          <w:rFonts w:ascii="Arial" w:hAnsi="Arial" w:cs="Arial"/>
+          <w:sz w:val="24"/>
+          <w:szCs w:val="24"/>
+        </w:rPr>
+        <w:t>n</w:t>
+      </w:r>
+      <w:r>
+        <w:rPr>
+          <w:rFonts w:ascii="Arial" w:hAnsi="Arial" w:cs="Arial"/>
+          <w:sz w:val="24"/>
+          <w:szCs w:val="24"/>
+        </w:rPr>
+        <w:t xml:space="preserve"> ambigüedades. </w:t>
+      </w:r>
+    </w:p>
+    <w:p>
+      <w:pPr>
+        <w:spacing w:line="360" w:lineRule="auto"/>
         <w:jc w:val="both"/>
         <w:rPr>
           <w:rFonts w:ascii="Arial" w:hAnsi="Arial" w:cs="Arial"/>
-          <w:sz w:val="24"/>
-          <w:szCs w:val="24"/>
-          <w:lang w:val="es-ES_tradnl" w:eastAsia="ar-SA"/>
-        </w:rPr>
-      </w:pPr>
-    </w:p>
-    <w:p>
-      <w:pPr>
-        <w:spacing w:after="0" w:line="360" w:lineRule="auto"/>
-        <w:jc w:val="both"/>
-        <w:rPr>
-          <w:rFonts w:ascii="Arial" w:hAnsi="Arial" w:cs="Arial"/>
-          <w:sz w:val="24"/>
-          <w:szCs w:val="24"/>
-          <w:lang w:val="es-ES_tradnl" w:eastAsia="ar-SA"/>
-        </w:rPr>
-      </w:pPr>
-    </w:p>
-    <w:p>
-      <w:pPr>
-        <w:spacing w:after="0" w:line="360" w:lineRule="auto"/>
-        <w:jc w:val="both"/>
-        <w:rPr>
-          <w:rFonts w:ascii="Arial" w:hAnsi="Arial" w:cs="Arial"/>
-          <w:sz w:val="24"/>
-          <w:szCs w:val="24"/>
-          <w:lang w:val="es-ES_tradnl" w:eastAsia="ar-SA"/>
-        </w:rPr>
-      </w:pPr>
-    </w:p>
-    <w:p>
-      <w:pPr>
-        <w:spacing w:after="0" w:line="360" w:lineRule="auto"/>
-        <w:jc w:val="both"/>
-        <w:rPr>
-          <w:rFonts w:ascii="Arial" w:hAnsi="Arial" w:cs="Arial"/>
-          <w:sz w:val="24"/>
-          <w:szCs w:val="24"/>
-          <w:lang w:val="es-ES_tradnl" w:eastAsia="ar-SA"/>
-        </w:rPr>
-      </w:pPr>
-    </w:p>
-    <w:p>
-      <w:pPr>
-        <w:spacing w:after="0" w:line="360" w:lineRule="auto"/>
-        <w:jc w:val="both"/>
-        <w:rPr>
-          <w:rFonts w:ascii="Arial" w:hAnsi="Arial" w:cs="Arial"/>
-          <w:sz w:val="24"/>
-          <w:szCs w:val="24"/>
-          <w:lang w:val="es-ES_tradnl" w:eastAsia="ar-SA"/>
-        </w:rPr>
-      </w:pPr>
-    </w:p>
-    <w:p>
-      <w:pPr>
-        <w:spacing w:after="0" w:line="360" w:lineRule="auto"/>
-        <w:jc w:val="both"/>
-        <w:rPr>
-          <w:rFonts w:ascii="Arial" w:hAnsi="Arial" w:cs="Arial"/>
-          <w:sz w:val="24"/>
-          <w:szCs w:val="24"/>
-          <w:lang w:val="es-ES_tradnl" w:eastAsia="ar-SA"/>
-        </w:rPr>
-      </w:pPr>
-    </w:p>
-    <w:p>
-      <w:pPr>
-        <w:spacing w:after="0" w:line="360" w:lineRule="auto"/>
-        <w:jc w:val="both"/>
-        <w:rPr>
-          <w:rFonts w:ascii="Arial" w:hAnsi="Arial" w:cs="Arial"/>
-          <w:sz w:val="24"/>
-          <w:szCs w:val="24"/>
-          <w:lang w:val="es-ES_tradnl" w:eastAsia="ar-SA"/>
-        </w:rPr>
-      </w:pPr>
-    </w:p>
-    <w:p>
-      <w:pPr>
-        <w:spacing w:after="0" w:line="360" w:lineRule="auto"/>
-        <w:jc w:val="both"/>
-        <w:rPr>
-          <w:rFonts w:ascii="Arial" w:hAnsi="Arial" w:cs="Arial"/>
-          <w:sz w:val="24"/>
-          <w:szCs w:val="24"/>
-          <w:lang w:val="es-ES_tradnl" w:eastAsia="ar-SA"/>
-        </w:rPr>
-      </w:pPr>
-    </w:p>
-    <w:p>
-      <w:pPr>
-        <w:spacing w:after="0" w:line="360" w:lineRule="auto"/>
-        <w:jc w:val="both"/>
-        <w:rPr>
-          <w:rFonts w:ascii="Arial" w:hAnsi="Arial" w:cs="Arial"/>
-          <w:sz w:val="24"/>
-          <w:szCs w:val="24"/>
-          <w:lang w:val="es-ES_tradnl" w:eastAsia="ar-SA"/>
-        </w:rPr>
-      </w:pPr>
-    </w:p>
-    <w:p>
-      <w:pPr>
-        <w:spacing w:after="0" w:line="360" w:lineRule="auto"/>
-        <w:jc w:val="both"/>
-        <w:rPr>
-          <w:rFonts w:ascii="Arial" w:hAnsi="Arial" w:cs="Arial"/>
-          <w:sz w:val="24"/>
-          <w:szCs w:val="24"/>
-          <w:lang w:val="es-ES_tradnl" w:eastAsia="ar-SA"/>
-        </w:rPr>
-      </w:pPr>
-    </w:p>
-    <w:p>
-      <w:pPr>
-        <w:spacing w:after="0" w:line="360" w:lineRule="auto"/>
-        <w:jc w:val="both"/>
-        <w:rPr>
-          <w:rFonts w:ascii="Arial" w:hAnsi="Arial" w:cs="Arial"/>
-          <w:sz w:val="24"/>
-          <w:szCs w:val="24"/>
-          <w:lang w:val="es-ES_tradnl" w:eastAsia="ar-SA"/>
-        </w:rPr>
-      </w:pPr>
-    </w:p>
-    <w:p>
-      <w:pPr>
-        <w:spacing w:after="0" w:line="360" w:lineRule="auto"/>
-        <w:jc w:val="both"/>
-        <w:rPr>
-          <w:rFonts w:ascii="Arial" w:hAnsi="Arial" w:cs="Arial"/>
-          <w:sz w:val="24"/>
-          <w:szCs w:val="24"/>
-          <w:lang w:val="es-ES_tradnl" w:eastAsia="ar-SA"/>
-        </w:rPr>
-      </w:pPr>
-    </w:p>
-    <w:p>
-      <w:pPr>
-        <w:spacing w:after="0" w:line="360" w:lineRule="auto"/>
-        <w:jc w:val="both"/>
-        <w:rPr>
-          <w:rFonts w:ascii="Arial" w:hAnsi="Arial" w:cs="Arial"/>
-          <w:sz w:val="28"/>
-        </w:rPr>
-      </w:pPr>
-    </w:p>
-    <w:p>
-      <w:pPr>
-        <w:rPr>
-          <w:lang w:val="es-ES_tradnl" w:eastAsia="ar-SA"/>
         </w:rPr>
       </w:pPr>
     </w:p>
@@ -3542,401 +3725,70 @@
           <w:sz w:val="28"/>
         </w:rPr>
       </w:pPr>
-      <w:r>
-        <w:rPr>
-          <w:rFonts w:ascii="Arial" w:hAnsi="Arial" w:cs="Arial"/>
-          <w:sz w:val="28"/>
-        </w:rPr>
-        <w:t>4</w:t>
-      </w:r>
-      <w:r>
-        <w:rPr>
-          <w:rFonts w:ascii="Arial" w:hAnsi="Arial" w:cs="Arial"/>
-          <w:sz w:val="28"/>
-        </w:rPr>
-        <w:t xml:space="preserve">.0 </w:t>
-      </w:r>
-      <w:r>
-        <w:rPr>
-          <w:rFonts w:ascii="Arial" w:hAnsi="Arial" w:cs="Arial"/>
-          <w:sz w:val="28"/>
-        </w:rPr>
-        <w:t>Presentació</w:t>
-      </w:r>
-      <w:r>
-        <w:rPr>
-          <w:rFonts w:ascii="Arial" w:hAnsi="Arial" w:cs="Arial"/>
-          <w:sz w:val="28"/>
-        </w:rPr>
-        <w:t>n General del P</w:t>
-      </w:r>
-      <w:r>
-        <w:rPr>
-          <w:rFonts w:ascii="Arial" w:hAnsi="Arial" w:cs="Arial"/>
-          <w:sz w:val="28"/>
-        </w:rPr>
-        <w:t>royecto</w:t>
-      </w:r>
-    </w:p>
-    <w:p>
-      <w:pPr>
-        <w:spacing w:after="0" w:line="360" w:lineRule="auto"/>
-        <w:jc w:val="both"/>
-        <w:rPr>
-          <w:rFonts w:ascii="Arial" w:hAnsi="Arial" w:cs="Arial"/>
-          <w:sz w:val="24"/>
-          <w:szCs w:val="24"/>
-        </w:rPr>
-      </w:pPr>
-    </w:p>
-    <w:p>
-      <w:pPr>
-        <w:spacing w:after="0" w:line="360" w:lineRule="auto"/>
-        <w:jc w:val="both"/>
-        <w:rPr>
-          <w:rFonts w:ascii="Arial" w:hAnsi="Arial" w:cs="Arial"/>
-          <w:sz w:val="24"/>
-          <w:szCs w:val="24"/>
-        </w:rPr>
-      </w:pPr>
-    </w:p>
-    <w:p>
-      <w:pPr>
-        <w:spacing w:after="0" w:line="360" w:lineRule="auto"/>
-        <w:jc w:val="both"/>
-        <w:rPr>
-          <w:rFonts w:ascii="Arial" w:hAnsi="Arial" w:cs="Arial"/>
-          <w:sz w:val="24"/>
-          <w:szCs w:val="24"/>
-        </w:rPr>
-      </w:pPr>
-      <w:r>
-        <w:rPr>
-          <w:rFonts w:ascii="Arial" w:hAnsi="Arial" w:cs="Arial"/>
-          <w:sz w:val="24"/>
-          <w:szCs w:val="24"/>
-        </w:rPr>
-        <w:t xml:space="preserve">La presentación del </w:t>
-      </w:r>
-      <w:r>
-        <w:rPr>
-          <w:rFonts w:ascii="Arial" w:hAnsi="Arial" w:cs="Arial"/>
-          <w:sz w:val="24"/>
-          <w:szCs w:val="24"/>
-        </w:rPr>
-        <w:t xml:space="preserve">desarrollo de la </w:t>
-      </w:r>
-      <w:r>
-        <w:rPr>
-          <w:rFonts w:ascii="Arial" w:hAnsi="Arial" w:cs="Arial"/>
-          <w:b/>
-          <w:bCs/>
-          <w:iCs/>
-          <w:sz w:val="24"/>
-          <w:szCs w:val="24"/>
-        </w:rPr>
-        <w:t>Plataforma de Distribuc</w:t>
-      </w:r>
-      <w:r>
-        <w:rPr>
-          <w:rFonts w:ascii="Arial" w:hAnsi="Arial" w:cs="Arial"/>
-          <w:b/>
-          <w:bCs/>
-          <w:iCs/>
-          <w:sz w:val="24"/>
-          <w:szCs w:val="24"/>
-        </w:rPr>
-        <w:t>ión de Participaciones Municipales</w:t>
-      </w:r>
-      <w:r>
-        <w:rPr>
-          <w:rFonts w:ascii="Arial" w:hAnsi="Arial" w:cs="Arial"/>
-          <w:bCs/>
-          <w:iCs/>
-          <w:sz w:val="24"/>
-          <w:szCs w:val="24"/>
-        </w:rPr>
-        <w:t xml:space="preserve">, se </w:t>
-      </w:r>
-      <w:r>
-        <w:rPr>
-          <w:rFonts w:ascii="Arial" w:hAnsi="Arial" w:cs="Arial"/>
-          <w:sz w:val="24"/>
-          <w:szCs w:val="24"/>
-        </w:rPr>
-        <w:t xml:space="preserve">realiza con las diferentes </w:t>
-      </w:r>
-      <w:r>
-        <w:rPr>
-          <w:rFonts w:ascii="Arial" w:hAnsi="Arial" w:cs="Arial"/>
-          <w:sz w:val="24"/>
-          <w:szCs w:val="24"/>
-        </w:rPr>
-        <w:t xml:space="preserve">áreas involucradas, </w:t>
-      </w:r>
-      <w:r>
-        <w:rPr>
-          <w:rFonts w:ascii="Arial" w:hAnsi="Arial" w:cs="Arial"/>
-          <w:sz w:val="24"/>
-          <w:szCs w:val="24"/>
-        </w:rPr>
-        <w:t xml:space="preserve">dicho proyecto </w:t>
-      </w:r>
-      <w:r>
-        <w:rPr>
-          <w:rFonts w:ascii="Arial" w:hAnsi="Arial" w:cs="Arial"/>
-          <w:sz w:val="24"/>
-          <w:szCs w:val="24"/>
-        </w:rPr>
-        <w:t xml:space="preserve">contara con la visión de tener los recursos, el </w:t>
-      </w:r>
-      <w:r>
-        <w:rPr>
-          <w:rFonts w:ascii="Arial" w:hAnsi="Arial" w:cs="Arial"/>
-          <w:sz w:val="24"/>
-          <w:szCs w:val="24"/>
-        </w:rPr>
-        <w:t xml:space="preserve">tiempo </w:t>
-      </w:r>
-      <w:r>
-        <w:rPr>
-          <w:rFonts w:ascii="Arial" w:hAnsi="Arial" w:cs="Arial"/>
-          <w:sz w:val="24"/>
-          <w:szCs w:val="24"/>
-        </w:rPr>
-        <w:t xml:space="preserve">y el </w:t>
-      </w:r>
-      <w:r>
-        <w:rPr>
-          <w:rFonts w:ascii="Arial" w:hAnsi="Arial" w:cs="Arial"/>
-          <w:sz w:val="24"/>
-          <w:szCs w:val="24"/>
-        </w:rPr>
-        <w:t xml:space="preserve">alcance </w:t>
-      </w:r>
-      <w:r>
-        <w:rPr>
-          <w:rFonts w:ascii="Arial" w:hAnsi="Arial" w:cs="Arial"/>
-          <w:sz w:val="24"/>
-          <w:szCs w:val="24"/>
-        </w:rPr>
-        <w:t>correcto para su implementación</w:t>
-      </w:r>
-      <w:r>
-        <w:rPr>
-          <w:rFonts w:ascii="Arial" w:hAnsi="Arial" w:cs="Arial"/>
-          <w:sz w:val="24"/>
-          <w:szCs w:val="24"/>
-        </w:rPr>
-        <w:t xml:space="preserve">; lo anterior permitirá cumplir con los </w:t>
-      </w:r>
-      <w:r>
-        <w:rPr>
-          <w:rFonts w:ascii="Arial" w:hAnsi="Arial" w:cs="Arial"/>
-          <w:sz w:val="24"/>
-          <w:szCs w:val="24"/>
-        </w:rPr>
-        <w:t>requerimientos</w:t>
-      </w:r>
-      <w:r>
-        <w:rPr>
-          <w:rFonts w:ascii="Arial" w:hAnsi="Arial" w:cs="Arial"/>
-          <w:sz w:val="24"/>
-          <w:szCs w:val="24"/>
-        </w:rPr>
-        <w:t xml:space="preserve"> de</w:t>
-      </w:r>
-      <w:r>
-        <w:rPr>
-          <w:rFonts w:ascii="Arial" w:hAnsi="Arial" w:cs="Arial"/>
-          <w:sz w:val="24"/>
-          <w:szCs w:val="24"/>
-        </w:rPr>
-        <w:t xml:space="preserve"> acuerdo a los procesos que este</w:t>
-      </w:r>
-      <w:r>
-        <w:rPr>
-          <w:rFonts w:ascii="Arial" w:hAnsi="Arial" w:cs="Arial"/>
-          <w:sz w:val="24"/>
-          <w:szCs w:val="24"/>
-        </w:rPr>
-        <w:t xml:space="preserve"> demande, para lo cual se llevara a cabo en diferentes etapas </w:t>
-      </w:r>
-      <w:r>
-        <w:rPr>
-          <w:rFonts w:ascii="Arial" w:hAnsi="Arial" w:cs="Arial"/>
-          <w:sz w:val="24"/>
-          <w:szCs w:val="24"/>
-        </w:rPr>
-        <w:t>donde se valida</w:t>
-      </w:r>
-      <w:r>
-        <w:rPr>
-          <w:rFonts w:ascii="Arial" w:hAnsi="Arial" w:cs="Arial"/>
-          <w:sz w:val="24"/>
-          <w:szCs w:val="24"/>
-        </w:rPr>
-        <w:t>ra</w:t>
-      </w:r>
-      <w:r>
-        <w:rPr>
-          <w:rFonts w:ascii="Arial" w:hAnsi="Arial" w:cs="Arial"/>
-          <w:sz w:val="24"/>
-          <w:szCs w:val="24"/>
-        </w:rPr>
-        <w:t xml:space="preserve"> su pertinencia, confiabilidad y desempeño. siendo estas características validadas desde una conce</w:t>
-      </w:r>
-      <w:r>
-        <w:rPr>
-          <w:rFonts w:ascii="Arial" w:hAnsi="Arial" w:cs="Arial"/>
-          <w:sz w:val="24"/>
-          <w:szCs w:val="24"/>
-        </w:rPr>
-        <w:t>pción como idea o respuesta a la</w:t>
-      </w:r>
-      <w:r>
-        <w:rPr>
-          <w:rFonts w:ascii="Arial" w:hAnsi="Arial" w:cs="Arial"/>
-          <w:sz w:val="24"/>
-          <w:szCs w:val="24"/>
-        </w:rPr>
-        <w:t xml:space="preserve">s necesidades de implementación </w:t>
-      </w:r>
-      <w:r>
-        <w:rPr>
-          <w:rFonts w:ascii="Arial" w:hAnsi="Arial" w:cs="Arial"/>
-          <w:sz w:val="24"/>
-          <w:szCs w:val="24"/>
-        </w:rPr>
-        <w:t>de</w:t>
-      </w:r>
-      <w:r>
-        <w:rPr>
-          <w:rFonts w:ascii="Arial" w:hAnsi="Arial" w:cs="Arial"/>
-          <w:sz w:val="24"/>
-          <w:szCs w:val="24"/>
-        </w:rPr>
-        <w:t>l desarrollo mencionado</w:t>
-      </w:r>
-      <w:r>
-        <w:rPr>
-          <w:rFonts w:ascii="Arial" w:hAnsi="Arial" w:cs="Arial"/>
-          <w:sz w:val="24"/>
-          <w:szCs w:val="24"/>
-        </w:rPr>
-        <w:t xml:space="preserve">, el cual desde </w:t>
-      </w:r>
-      <w:r>
-        <w:rPr>
-          <w:rFonts w:ascii="Arial" w:hAnsi="Arial" w:cs="Arial"/>
-          <w:sz w:val="24"/>
-          <w:szCs w:val="24"/>
-        </w:rPr>
-        <w:t xml:space="preserve">el levantamiento de requerimientos, permitirá la revisión de los procesos que se llevan a cabo, la forma en que se manejan y cómo es posible mejorar en algunas tareas que no se estén realizando basadas en los mejores estándares, la </w:t>
-      </w:r>
-      <w:r>
-        <w:rPr>
-          <w:rFonts w:ascii="Arial" w:hAnsi="Arial" w:cs="Arial"/>
-          <w:sz w:val="24"/>
-          <w:szCs w:val="24"/>
-        </w:rPr>
-        <w:t xml:space="preserve">información </w:t>
-      </w:r>
-      <w:r>
-        <w:rPr>
-          <w:rFonts w:ascii="Arial" w:hAnsi="Arial" w:cs="Arial"/>
-          <w:sz w:val="24"/>
-          <w:szCs w:val="24"/>
-        </w:rPr>
-        <w:t xml:space="preserve">recabada </w:t>
-      </w:r>
-      <w:r>
-        <w:rPr>
-          <w:rFonts w:ascii="Arial" w:hAnsi="Arial" w:cs="Arial"/>
-          <w:sz w:val="24"/>
-          <w:szCs w:val="24"/>
-        </w:rPr>
-        <w:t>debe</w:t>
-      </w:r>
-      <w:r>
-        <w:rPr>
-          <w:rFonts w:ascii="Arial" w:hAnsi="Arial" w:cs="Arial"/>
-          <w:sz w:val="24"/>
-          <w:szCs w:val="24"/>
-        </w:rPr>
-        <w:t xml:space="preserve">rá </w:t>
-      </w:r>
-      <w:r>
-        <w:rPr>
-          <w:rFonts w:ascii="Arial" w:hAnsi="Arial" w:cs="Arial"/>
-          <w:sz w:val="24"/>
-          <w:szCs w:val="24"/>
-        </w:rPr>
-        <w:t>ser lo suficientemente clara y específica</w:t>
-      </w:r>
-      <w:r>
-        <w:rPr>
-          <w:rFonts w:ascii="Arial" w:hAnsi="Arial" w:cs="Arial"/>
-          <w:sz w:val="24"/>
-          <w:szCs w:val="24"/>
-        </w:rPr>
-        <w:t xml:space="preserve"> posible</w:t>
-      </w:r>
-      <w:r>
-        <w:rPr>
-          <w:rFonts w:ascii="Arial" w:hAnsi="Arial" w:cs="Arial"/>
-          <w:sz w:val="24"/>
-          <w:szCs w:val="24"/>
-        </w:rPr>
-        <w:t xml:space="preserve"> por parte de las diferentes áreas</w:t>
-      </w:r>
-      <w:r>
-        <w:rPr>
-          <w:rFonts w:ascii="Arial" w:hAnsi="Arial" w:cs="Arial"/>
-          <w:sz w:val="24"/>
-          <w:szCs w:val="24"/>
-        </w:rPr>
-        <w:t xml:space="preserve">, de tal manera que durante el desarrollo del proyecto no </w:t>
-      </w:r>
-      <w:r>
-        <w:rPr>
-          <w:rFonts w:ascii="Arial" w:hAnsi="Arial" w:cs="Arial"/>
-          <w:sz w:val="24"/>
-          <w:szCs w:val="24"/>
-        </w:rPr>
-        <w:t xml:space="preserve">se </w:t>
-      </w:r>
-      <w:r>
-        <w:rPr>
-          <w:rFonts w:ascii="Arial" w:hAnsi="Arial" w:cs="Arial"/>
-          <w:sz w:val="24"/>
-          <w:szCs w:val="24"/>
-        </w:rPr>
-        <w:t>presente</w:t>
-      </w:r>
-      <w:r>
-        <w:rPr>
-          <w:rFonts w:ascii="Arial" w:hAnsi="Arial" w:cs="Arial"/>
-          <w:sz w:val="24"/>
-          <w:szCs w:val="24"/>
-        </w:rPr>
-        <w:t>n</w:t>
-      </w:r>
-      <w:r>
-        <w:rPr>
-          <w:rFonts w:ascii="Arial" w:hAnsi="Arial" w:cs="Arial"/>
-          <w:sz w:val="24"/>
-          <w:szCs w:val="24"/>
-        </w:rPr>
-        <w:t xml:space="preserve"> ambigüedades. </w:t>
-      </w:r>
-    </w:p>
-    <w:p>
-      <w:pPr>
-        <w:spacing w:line="360" w:lineRule="auto"/>
-        <w:jc w:val="both"/>
-        <w:rPr>
-          <w:rFonts w:ascii="Arial" w:hAnsi="Arial" w:cs="Arial"/>
+      <w:bookmarkStart w:id="4" w:name="_Toc27731499"/>
+    </w:p>
+    <w:p>
+      <w:pPr>
+        <w:rPr>
+          <w:lang w:val="es-ES_tradnl" w:eastAsia="ar-SA"/>
+        </w:rPr>
+      </w:pPr>
+    </w:p>
+    <w:p>
+      <w:pPr>
+        <w:rPr>
+          <w:lang w:val="es-ES_tradnl" w:eastAsia="ar-SA"/>
+        </w:rPr>
+      </w:pPr>
+    </w:p>
+    <w:p>
+      <w:pPr>
+        <w:rPr>
+          <w:lang w:val="es-ES_tradnl" w:eastAsia="ar-SA"/>
+        </w:rPr>
+      </w:pPr>
+    </w:p>
+    <w:p>
+      <w:pPr>
+        <w:rPr>
+          <w:lang w:val="es-ES_tradnl" w:eastAsia="ar-SA"/>
+        </w:rPr>
+      </w:pPr>
+    </w:p>
+    <w:p>
+      <w:pPr>
+        <w:rPr>
+          <w:lang w:val="es-ES_tradnl" w:eastAsia="ar-SA"/>
+        </w:rPr>
+      </w:pPr>
+    </w:p>
+    <w:p>
+      <w:pPr>
+        <w:rPr>
+          <w:lang w:val="es-ES_tradnl" w:eastAsia="ar-SA"/>
+        </w:rPr>
+      </w:pPr>
+    </w:p>
+    <w:p>
+      <w:pPr>
+        <w:rPr>
+          <w:lang w:val="es-ES_tradnl" w:eastAsia="ar-SA"/>
+        </w:rPr>
+      </w:pPr>
+    </w:p>
+    <w:p>
+      <w:pPr>
+        <w:spacing w:after="0"/>
+        <w:rPr>
+          <w:lang w:val="es-ES_tradnl" w:eastAsia="ar-SA"/>
+        </w:rPr>
+      </w:pPr>
+    </w:p>
+    <w:p>
+      <w:pPr>
+        <w:spacing w:after="0"/>
+        <w:rPr>
+          <w:lang w:val="es-ES_tradnl" w:eastAsia="ar-SA"/>
         </w:rPr>
       </w:pPr>
     </w:p>
@@ -3949,87 +3801,12 @@
           <w:sz w:val="28"/>
         </w:rPr>
       </w:pPr>
-      <w:bookmarkStart w:id="4" w:name="_Toc27731499"/>
-    </w:p>
-    <w:p>
-      <w:pPr>
-        <w:rPr>
-          <w:lang w:val="es-ES_tradnl" w:eastAsia="ar-SA"/>
-        </w:rPr>
-      </w:pPr>
-    </w:p>
-    <w:p>
-      <w:pPr>
-        <w:rPr>
-          <w:lang w:val="es-ES_tradnl" w:eastAsia="ar-SA"/>
-        </w:rPr>
-      </w:pPr>
-    </w:p>
-    <w:p>
-      <w:pPr>
-        <w:rPr>
-          <w:lang w:val="es-ES_tradnl" w:eastAsia="ar-SA"/>
-        </w:rPr>
-      </w:pPr>
-    </w:p>
-    <w:p>
-      <w:pPr>
-        <w:rPr>
-          <w:lang w:val="es-ES_tradnl" w:eastAsia="ar-SA"/>
-        </w:rPr>
-      </w:pPr>
-    </w:p>
-    <w:p>
-      <w:pPr>
-        <w:rPr>
-          <w:lang w:val="es-ES_tradnl" w:eastAsia="ar-SA"/>
-        </w:rPr>
-      </w:pPr>
-    </w:p>
-    <w:p>
-      <w:pPr>
-        <w:rPr>
-          <w:lang w:val="es-ES_tradnl" w:eastAsia="ar-SA"/>
-        </w:rPr>
-      </w:pPr>
-    </w:p>
-    <w:p>
-      <w:pPr>
-        <w:rPr>
-          <w:lang w:val="es-ES_tradnl" w:eastAsia="ar-SA"/>
-        </w:rPr>
-      </w:pPr>
-    </w:p>
-    <w:p>
-      <w:pPr>
-        <w:spacing w:after="0"/>
-        <w:rPr>
-          <w:lang w:val="es-ES_tradnl" w:eastAsia="ar-SA"/>
-        </w:rPr>
-      </w:pPr>
-    </w:p>
-    <w:p>
-      <w:pPr>
-        <w:spacing w:after="0"/>
-        <w:rPr>
-          <w:lang w:val="es-ES_tradnl" w:eastAsia="ar-SA"/>
-        </w:rPr>
-      </w:pPr>
-    </w:p>
-    <w:p>
-      <w:pPr>
-        <w:pStyle w:val="Ttulo2"/>
-        <w:spacing w:before="0" w:after="0" w:line="360" w:lineRule="auto"/>
+      <w:r>
         <w:rPr>
           <w:rFonts w:ascii="Arial" w:hAnsi="Arial" w:cs="Arial"/>
           <w:sz w:val="28"/>
         </w:rPr>
-      </w:pPr>
-      <w:r>
-        <w:rPr>
-          <w:rFonts w:ascii="Arial" w:hAnsi="Arial" w:cs="Arial"/>
-          <w:sz w:val="28"/>
-        </w:rPr>
+        <w:lastRenderedPageBreak/>
         <w:t>5</w:t>
       </w:r>
       <w:r>
@@ -4409,7 +4186,7 @@
           <w:color w:val="000000"/>
           <w:sz w:val="24"/>
         </w:rPr>
-        <w:t xml:space="preserve">que permita realizar cada una de las operaciones directas e indirectas en el proceso de la distribución </w:t>
+        <w:t xml:space="preserve">que permita realizar cada una de las operaciones directas e indirectas en el proceso de </w:t>
       </w:r>
       <w:r>
         <w:rPr>
@@ -4417,7 +4194,7 @@
           <w:color w:val="000000"/>
           <w:sz w:val="24"/>
         </w:rPr>
-        <w:t>de las participaciones municipales</w:t>
+        <w:t>registro y seguimiento de Auditorias</w:t>
       </w:r>
       <w:r>
         <w:rPr>
@@ -4456,7 +4233,7 @@
           <w:color w:val="000000"/>
           <w:sz w:val="24"/>
         </w:rPr>
-        <w:t xml:space="preserve">Hacer más eficiente la distribución </w:t>
+        <w:t xml:space="preserve">Hacer más eficiente </w:t>
       </w:r>
       <w:r>
         <w:rPr>
@@ -4464,7 +4241,7 @@
           <w:color w:val="000000"/>
           <w:sz w:val="24"/>
         </w:rPr>
-        <w:t>de las participaciones municipales</w:t>
+        <w:t>el seguimiento de Auditorias</w:t>
       </w:r>
       <w:r>
         <w:rPr>
@@ -4503,7 +4280,7 @@
           <w:color w:val="000000"/>
           <w:sz w:val="24"/>
         </w:rPr>
-        <w:t xml:space="preserve">Reducir el tiempo requerido y facilitar a los involucrados el proceso del cálculo y distribución </w:t>
+        <w:t>Reducir el tiempo requerido y facilitar a los involucrados el</w:t>
       </w:r>
       <w:r>
         <w:rPr>
@@ -4511,7 +4288,7 @@
           <w:color w:val="000000"/>
           <w:sz w:val="24"/>
         </w:rPr>
-        <w:t>de las participaciones municipales</w:t>
+        <w:t xml:space="preserve"> seguimiento de las auditorias y almacenamiento de archivos</w:t>
       </w:r>
       <w:r>
         <w:rPr>
@@ -4550,7 +4327,7 @@
           <w:color w:val="000000"/>
           <w:sz w:val="24"/>
         </w:rPr>
-        <w:t>Unificar el punto donde se definen y realizan los cálculos de la distribución de las participacion</w:t>
+        <w:t xml:space="preserve">Permitir realizar un sistema de consultas al día con desglose </w:t>
       </w:r>
       <w:r>
         <w:rPr>
@@ -4558,54 +4335,7 @@
           <w:color w:val="000000"/>
           <w:sz w:val="24"/>
         </w:rPr>
-        <w:t>es municipales</w:t>
-      </w:r>
-      <w:r>
-        <w:rPr>
-          <w:rFonts w:ascii="Arial" w:hAnsi="Arial" w:cs="Arial"/>
-          <w:color w:val="000000"/>
-          <w:sz w:val="24"/>
-        </w:rPr>
-        <w:t>.</w:t>
-      </w:r>
-    </w:p>
-    <w:p>
-      <w:pPr>
-        <w:numPr>
-          <w:ilvl w:val="0"/>
-          <w:numId w:val="7"/>
-        </w:numPr>
-        <w:pBdr>
-          <w:top w:val="nil"/>
-          <w:left w:val="nil"/>
-          <w:bottom w:val="nil"/>
-          <w:right w:val="nil"/>
-          <w:between w:val="nil"/>
-        </w:pBdr>
-        <w:spacing w:after="0" w:line="360" w:lineRule="auto"/>
-        <w:ind w:left="426" w:hanging="357"/>
-        <w:jc w:val="both"/>
-        <w:rPr>
-          <w:rFonts w:ascii="Arial" w:hAnsi="Arial" w:cs="Arial"/>
-          <w:color w:val="000000"/>
-          <w:sz w:val="24"/>
-        </w:rPr>
-      </w:pPr>
-      <w:r>
-        <w:rPr>
-          <w:rFonts w:ascii="Arial" w:hAnsi="Arial" w:cs="Arial"/>
-          <w:color w:val="000000"/>
-          <w:sz w:val="24"/>
-        </w:rPr>
-        <w:t xml:space="preserve">Permitir realizar un sistema de consultas al día con desglose sobre los cálculos realizados para la distribución </w:t>
-      </w:r>
-      <w:r>
-        <w:rPr>
-          <w:rFonts w:ascii="Arial" w:hAnsi="Arial" w:cs="Arial"/>
-          <w:color w:val="000000"/>
-          <w:sz w:val="24"/>
-        </w:rPr>
-        <w:t>de las participaciones municipales</w:t>
+        <w:t>de información de las auditorias</w:t>
       </w:r>
       <w:r>
         <w:rPr>
@@ -4642,6 +4372,29 @@
           <w:lang w:val="es-ES_tradnl" w:eastAsia="ar-SA"/>
         </w:rPr>
       </w:pPr>
+    </w:p>
+    <w:p>
+      <w:pPr>
+        <w:rPr>
+          <w:lang w:val="es-ES_tradnl" w:eastAsia="ar-SA"/>
+        </w:rPr>
+      </w:pPr>
+    </w:p>
+    <w:p>
+      <w:pPr>
+        <w:rPr>
+          <w:lang w:val="es-ES_tradnl" w:eastAsia="ar-SA"/>
+        </w:rPr>
+      </w:pPr>
+    </w:p>
+    <w:p>
+      <w:pPr>
+        <w:rPr>
+          <w:lang w:val="es-ES_tradnl" w:eastAsia="ar-SA"/>
+        </w:rPr>
+      </w:pPr>
+      <w:bookmarkStart w:id="5" w:name="_GoBack"/>
+      <w:bookmarkEnd w:id="5"/>
     </w:p>
     <w:p>
       <w:pPr>
@@ -4658,6 +4411,7 @@
           <w:rFonts w:ascii="Arial" w:hAnsi="Arial" w:cs="Arial"/>
           <w:sz w:val="28"/>
         </w:rPr>
+        <w:lastRenderedPageBreak/>
         <w:t>6</w:t>
       </w:r>
       <w:r>
@@ -5639,6 +5393,7 @@
           <w:rFonts w:ascii="Arial" w:hAnsi="Arial" w:cs="Arial"/>
           <w:sz w:val="28"/>
         </w:rPr>
+        <w:lastRenderedPageBreak/>
         <w:t>8</w:t>
       </w:r>
       <w:r>
@@ -6966,8 +6721,6 @@
           <w:szCs w:val="24"/>
         </w:rPr>
       </w:pPr>
-      <w:bookmarkStart w:id="5" w:name="_GoBack"/>
-      <w:bookmarkEnd w:id="5"/>
     </w:p>
     <w:p>
       <w:pPr>
@@ -7111,7 +6864,7 @@
                 <w:bCs/>
                 <w:noProof/>
               </w:rPr>
-              <w:t>7</w:t>
+              <w:t>8</w:t>
             </w:r>
             <w:r>
               <w:rPr>
@@ -9748,6 +9501,7 @@
   <w:style w:type="character" w:default="1" w:styleId="Fuentedeprrafopredeter">
     <w:name w:val="Default Paragraph Font"/>
     <w:uiPriority w:val="1"/>
+    <w:semiHidden/>
     <w:unhideWhenUsed/>
   </w:style>
   <w:style w:type="table" w:default="1" w:styleId="Tablanormal">
@@ -10326,7 +10080,7 @@
 </file>
 
 <file path=customXml/itemProps1.xml><?xml version="1.0" encoding="utf-8"?>
-<ds:datastoreItem xmlns:ds="http://schemas.openxmlformats.org/officeDocument/2006/customXml" ds:itemID="{DD59F8BF-5B74-4933-B83D-B895B91E3BD7}">
+<ds:datastoreItem xmlns:ds="http://schemas.openxmlformats.org/officeDocument/2006/customXml" ds:itemID="{FDA19A83-73DC-42B8-B45C-B6D829BC826C}">
   <ds:schemaRefs>
     <ds:schemaRef ds:uri="http://schemas.openxmlformats.org/officeDocument/2006/bibliography"/>
   </ds:schemaRefs>

</xml_diff>